<commit_message>
Correccion de descripcion de CU03
</commit_message>
<xml_diff>
--- a/Descripciones_CU/Descripciones_Villa.docx
+++ b/Descripciones_CU/Descripciones_Villa.docx
@@ -564,21 +564,7 @@
               <w:rPr>
                 <w:lang w:val="es-ES"/>
               </w:rPr>
-              <w:t xml:space="preserve"> </w:t>
-            </w:r>
-            <w:proofErr w:type="gramStart"/>
-            <w:r>
-              <w:rPr>
-                <w:lang w:val="es-ES"/>
-              </w:rPr>
-              <w:t>(</w:t>
-            </w:r>
-            <w:proofErr w:type="gramEnd"/>
-            <w:r>
-              <w:rPr>
-                <w:lang w:val="es-ES"/>
-              </w:rPr>
-              <w:t>ver EX1)</w:t>
+              <w:t xml:space="preserve"> (ver EX1)</w:t>
             </w:r>
           </w:p>
           <w:p>
@@ -725,6 +711,40 @@
           </w:p>
           <w:p>
             <w:pPr>
+              <w:pStyle w:val="ListParagraph"/>
+              <w:numPr>
+                <w:ilvl w:val="0"/>
+                <w:numId w:val="1"/>
+              </w:numPr>
+              <w:spacing w:after="0"/>
+              <w:ind w:left="357" w:hanging="357"/>
+              <w:rPr>
+                <w:lang w:val="es-ES"/>
+              </w:rPr>
+            </w:pPr>
+            <w:r>
+              <w:rPr>
+                <w:lang w:val="es-ES"/>
+              </w:rPr>
+              <w:t xml:space="preserve">El sistema actualiza la información en la base de datos. </w:t>
+            </w:r>
+            <w:proofErr w:type="gramStart"/>
+            <w:r>
+              <w:rPr>
+                <w:lang w:val="es-ES"/>
+              </w:rPr>
+              <w:t>(</w:t>
+            </w:r>
+            <w:proofErr w:type="gramEnd"/>
+            <w:r>
+              <w:rPr>
+                <w:lang w:val="es-ES"/>
+              </w:rPr>
+              <w:t>ver EX1)</w:t>
+            </w:r>
+          </w:p>
+          <w:p>
+            <w:pPr>
               <w:rPr>
                 <w:lang w:val="es-ES"/>
               </w:rPr>
@@ -872,6 +892,26 @@
                 <w:lang w:val="es-ES"/>
               </w:rPr>
               <w:t>.</w:t>
+            </w:r>
+          </w:p>
+          <w:p>
+            <w:pPr>
+              <w:pStyle w:val="ListParagraph"/>
+              <w:numPr>
+                <w:ilvl w:val="0"/>
+                <w:numId w:val="9"/>
+              </w:numPr>
+              <w:rPr>
+                <w:rFonts w:cs="Arial"/>
+                <w:lang w:val="es-ES"/>
+              </w:rPr>
+            </w:pPr>
+            <w:r>
+              <w:rPr>
+                <w:rFonts w:cs="Arial"/>
+                <w:lang w:val="es-ES"/>
+              </w:rPr>
+              <w:t>El empleado selecciona la opción “Guardar Cambios”.</w:t>
             </w:r>
           </w:p>
           <w:p>

</xml_diff>

<commit_message>
Actualizacion de Prototipo CU17 y creacion de Descripciones de CU16 y CU17
</commit_message>
<xml_diff>
--- a/Descripciones_CU/Descripciones_Villa.docx
+++ b/Descripciones_CU/Descripciones_Villa.docx
@@ -726,21 +726,7 @@
               <w:rPr>
                 <w:lang w:val="es-ES"/>
               </w:rPr>
-              <w:t xml:space="preserve">El sistema actualiza la información en la base de datos. </w:t>
-            </w:r>
-            <w:proofErr w:type="gramStart"/>
-            <w:r>
-              <w:rPr>
-                <w:lang w:val="es-ES"/>
-              </w:rPr>
-              <w:t>(</w:t>
-            </w:r>
-            <w:proofErr w:type="gramEnd"/>
-            <w:r>
-              <w:rPr>
-                <w:lang w:val="es-ES"/>
-              </w:rPr>
-              <w:t>ver EX1)</w:t>
+              <w:t>El sistema actualiza la información en la base de datos. (ver EX1)</w:t>
             </w:r>
           </w:p>
           <w:p>
@@ -2400,6 +2386,2724 @@
                 <w:lang w:val="es-ES"/>
               </w:rPr>
               <w:t xml:space="preserve"> exitosamente un pedido.</w:t>
+            </w:r>
+          </w:p>
+        </w:tc>
+      </w:tr>
+      <w:tr>
+        <w:trPr>
+          <w:trHeight w:val="329"/>
+        </w:trPr>
+        <w:tc>
+          <w:tcPr>
+            <w:tcW w:w="1026" w:type="pct"/>
+            <w:tcBorders>
+              <w:top w:val="single" w:sz="4" w:space="0" w:color="000000"/>
+              <w:left w:val="single" w:sz="8" w:space="0" w:color="000000"/>
+              <w:bottom w:val="single" w:sz="4" w:space="0" w:color="000000"/>
+              <w:right w:val="nil"/>
+            </w:tcBorders>
+          </w:tcPr>
+          <w:p>
+            <w:pPr>
+              <w:rPr>
+                <w:rFonts w:cs="Arial"/>
+                <w:b/>
+                <w:lang w:val="es-ES"/>
+              </w:rPr>
+            </w:pPr>
+            <w:r>
+              <w:rPr>
+                <w:rFonts w:cs="Arial"/>
+                <w:b/>
+                <w:lang w:val="es-ES"/>
+              </w:rPr>
+              <w:t>Reglas de negocio:</w:t>
+            </w:r>
+          </w:p>
+        </w:tc>
+        <w:tc>
+          <w:tcPr>
+            <w:tcW w:w="3974" w:type="pct"/>
+            <w:tcBorders>
+              <w:top w:val="single" w:sz="4" w:space="0" w:color="000000"/>
+              <w:left w:val="single" w:sz="4" w:space="0" w:color="000000"/>
+              <w:bottom w:val="single" w:sz="4" w:space="0" w:color="000000"/>
+              <w:right w:val="single" w:sz="8" w:space="0" w:color="000000"/>
+            </w:tcBorders>
+          </w:tcPr>
+          <w:p>
+            <w:pPr>
+              <w:rPr>
+                <w:rFonts w:cs="Arial"/>
+                <w:lang w:val="es-ES"/>
+              </w:rPr>
+            </w:pPr>
+            <w:r>
+              <w:rPr>
+                <w:rFonts w:cs="Arial"/>
+                <w:lang w:val="es-ES"/>
+              </w:rPr>
+              <w:t>Ninguna</w:t>
+            </w:r>
+          </w:p>
+        </w:tc>
+      </w:tr>
+      <w:tr>
+        <w:trPr>
+          <w:trHeight w:val="329"/>
+        </w:trPr>
+        <w:tc>
+          <w:tcPr>
+            <w:tcW w:w="1026" w:type="pct"/>
+            <w:tcBorders>
+              <w:top w:val="single" w:sz="4" w:space="0" w:color="000000"/>
+              <w:left w:val="single" w:sz="8" w:space="0" w:color="000000"/>
+              <w:bottom w:val="single" w:sz="4" w:space="0" w:color="000000"/>
+              <w:right w:val="nil"/>
+            </w:tcBorders>
+            <w:hideMark/>
+          </w:tcPr>
+          <w:p>
+            <w:pPr>
+              <w:rPr>
+                <w:rFonts w:cs="Arial"/>
+                <w:b/>
+                <w:lang w:val="es-ES"/>
+              </w:rPr>
+            </w:pPr>
+            <w:r>
+              <w:rPr>
+                <w:rFonts w:cs="Arial"/>
+                <w:b/>
+                <w:lang w:val="es-ES"/>
+              </w:rPr>
+              <w:t xml:space="preserve">Incluye: </w:t>
+            </w:r>
+          </w:p>
+          <w:p>
+            <w:pPr>
+              <w:rPr>
+                <w:rFonts w:cs="Arial"/>
+                <w:b/>
+                <w:lang w:val="es-ES"/>
+              </w:rPr>
+            </w:pPr>
+            <w:r>
+              <w:rPr>
+                <w:rFonts w:cs="Arial"/>
+                <w:b/>
+                <w:lang w:val="es-ES"/>
+              </w:rPr>
+              <w:t xml:space="preserve">(relación </w:t>
+            </w:r>
+            <w:proofErr w:type="spellStart"/>
+            <w:r>
+              <w:rPr>
+                <w:rFonts w:cs="Arial"/>
+                <w:b/>
+                <w:lang w:val="es-ES"/>
+              </w:rPr>
+              <w:t>Include</w:t>
+            </w:r>
+            <w:proofErr w:type="spellEnd"/>
+            <w:r>
+              <w:rPr>
+                <w:rFonts w:cs="Arial"/>
+                <w:b/>
+                <w:lang w:val="es-ES"/>
+              </w:rPr>
+              <w:t>)</w:t>
+            </w:r>
+          </w:p>
+        </w:tc>
+        <w:tc>
+          <w:tcPr>
+            <w:tcW w:w="3974" w:type="pct"/>
+            <w:tcBorders>
+              <w:top w:val="single" w:sz="4" w:space="0" w:color="000000"/>
+              <w:left w:val="single" w:sz="4" w:space="0" w:color="000000"/>
+              <w:bottom w:val="single" w:sz="4" w:space="0" w:color="000000"/>
+              <w:right w:val="single" w:sz="8" w:space="0" w:color="000000"/>
+            </w:tcBorders>
+            <w:hideMark/>
+          </w:tcPr>
+          <w:p>
+            <w:pPr>
+              <w:rPr>
+                <w:rFonts w:cs="Arial"/>
+                <w:lang w:val="es-ES"/>
+              </w:rPr>
+            </w:pPr>
+            <w:r>
+              <w:rPr>
+                <w:rFonts w:cs="Arial"/>
+                <w:lang w:val="es-ES"/>
+              </w:rPr>
+              <w:t>Ninguno</w:t>
+            </w:r>
+          </w:p>
+        </w:tc>
+      </w:tr>
+      <w:tr>
+        <w:trPr>
+          <w:trHeight w:val="1061"/>
+        </w:trPr>
+        <w:tc>
+          <w:tcPr>
+            <w:tcW w:w="1026" w:type="pct"/>
+            <w:tcBorders>
+              <w:top w:val="single" w:sz="4" w:space="0" w:color="000000"/>
+              <w:left w:val="single" w:sz="8" w:space="0" w:color="000000"/>
+              <w:bottom w:val="single" w:sz="4" w:space="0" w:color="000000"/>
+              <w:right w:val="nil"/>
+            </w:tcBorders>
+            <w:hideMark/>
+          </w:tcPr>
+          <w:p>
+            <w:pPr>
+              <w:rPr>
+                <w:rFonts w:cs="Arial"/>
+                <w:b/>
+                <w:lang w:val="es-ES"/>
+              </w:rPr>
+            </w:pPr>
+            <w:r>
+              <w:rPr>
+                <w:rFonts w:cs="Arial"/>
+                <w:b/>
+                <w:lang w:val="es-ES"/>
+              </w:rPr>
+              <w:t>Extiende:</w:t>
+            </w:r>
+          </w:p>
+          <w:p>
+            <w:pPr>
+              <w:rPr>
+                <w:rFonts w:cs="Arial"/>
+                <w:b/>
+                <w:lang w:val="es-ES"/>
+              </w:rPr>
+            </w:pPr>
+            <w:r>
+              <w:rPr>
+                <w:rFonts w:cs="Arial"/>
+                <w:b/>
+                <w:lang w:val="es-ES"/>
+              </w:rPr>
+              <w:t xml:space="preserve">(relación </w:t>
+            </w:r>
+            <w:proofErr w:type="spellStart"/>
+            <w:r>
+              <w:rPr>
+                <w:rFonts w:cs="Arial"/>
+                <w:b/>
+                <w:lang w:val="es-ES"/>
+              </w:rPr>
+              <w:t>Extend</w:t>
+            </w:r>
+            <w:proofErr w:type="spellEnd"/>
+            <w:r>
+              <w:rPr>
+                <w:rFonts w:cs="Arial"/>
+                <w:b/>
+                <w:lang w:val="es-ES"/>
+              </w:rPr>
+              <w:t>)</w:t>
+            </w:r>
+          </w:p>
+        </w:tc>
+        <w:tc>
+          <w:tcPr>
+            <w:tcW w:w="3974" w:type="pct"/>
+            <w:tcBorders>
+              <w:top w:val="single" w:sz="4" w:space="0" w:color="000000"/>
+              <w:left w:val="single" w:sz="4" w:space="0" w:color="000000"/>
+              <w:bottom w:val="single" w:sz="4" w:space="0" w:color="000000"/>
+              <w:right w:val="single" w:sz="8" w:space="0" w:color="000000"/>
+            </w:tcBorders>
+          </w:tcPr>
+          <w:p>
+            <w:pPr>
+              <w:rPr>
+                <w:rFonts w:cs="Arial"/>
+                <w:lang w:val="es-ES"/>
+              </w:rPr>
+            </w:pPr>
+            <w:r>
+              <w:rPr>
+                <w:rFonts w:cs="Arial"/>
+                <w:lang w:val="es-ES"/>
+              </w:rPr>
+              <w:t>Ninguno</w:t>
+            </w:r>
+          </w:p>
+        </w:tc>
+      </w:tr>
+    </w:tbl>
+    <w:p/>
+    <w:tbl>
+      <w:tblPr>
+        <w:tblW w:w="4923" w:type="pct"/>
+        <w:tblLook w:val="04A0" w:firstRow="1" w:lastRow="0" w:firstColumn="1" w:lastColumn="0" w:noHBand="0" w:noVBand="1"/>
+      </w:tblPr>
+      <w:tblGrid>
+        <w:gridCol w:w="1782"/>
+        <w:gridCol w:w="6900"/>
+      </w:tblGrid>
+      <w:tr>
+        <w:trPr>
+          <w:trHeight w:val="329"/>
+        </w:trPr>
+        <w:tc>
+          <w:tcPr>
+            <w:tcW w:w="1026" w:type="pct"/>
+            <w:tcBorders>
+              <w:top w:val="single" w:sz="4" w:space="0" w:color="000000"/>
+              <w:left w:val="single" w:sz="8" w:space="0" w:color="000000"/>
+              <w:bottom w:val="single" w:sz="4" w:space="0" w:color="000000"/>
+              <w:right w:val="nil"/>
+            </w:tcBorders>
+            <w:hideMark/>
+          </w:tcPr>
+          <w:p>
+            <w:pPr>
+              <w:rPr>
+                <w:rFonts w:cs="Arial"/>
+                <w:b/>
+                <w:lang w:val="es-ES"/>
+              </w:rPr>
+            </w:pPr>
+            <w:r>
+              <w:rPr>
+                <w:rFonts w:cs="Arial"/>
+                <w:b/>
+                <w:lang w:val="es-ES"/>
+              </w:rPr>
+              <w:lastRenderedPageBreak/>
+              <w:softHyphen/>
+            </w:r>
+            <w:r>
+              <w:rPr>
+                <w:rFonts w:cs="Arial"/>
+                <w:b/>
+                <w:lang w:val="es-ES"/>
+              </w:rPr>
+              <w:softHyphen/>
+              <w:t>ID:</w:t>
+            </w:r>
+          </w:p>
+        </w:tc>
+        <w:tc>
+          <w:tcPr>
+            <w:tcW w:w="3974" w:type="pct"/>
+            <w:tcBorders>
+              <w:top w:val="single" w:sz="4" w:space="0" w:color="000000"/>
+              <w:left w:val="single" w:sz="4" w:space="0" w:color="000000"/>
+              <w:bottom w:val="single" w:sz="4" w:space="0" w:color="000000"/>
+              <w:right w:val="single" w:sz="8" w:space="0" w:color="000000"/>
+            </w:tcBorders>
+          </w:tcPr>
+          <w:p>
+            <w:pPr>
+              <w:rPr>
+                <w:rFonts w:cs="Arial"/>
+                <w:lang w:val="es-ES"/>
+              </w:rPr>
+            </w:pPr>
+            <w:r>
+              <w:rPr>
+                <w:rFonts w:cs="Arial"/>
+                <w:lang w:val="es-ES"/>
+              </w:rPr>
+              <w:t>CU</w:t>
+            </w:r>
+            <w:r>
+              <w:rPr>
+                <w:rFonts w:cs="Arial"/>
+                <w:lang w:val="es-ES"/>
+              </w:rPr>
+              <w:t>16</w:t>
+            </w:r>
+          </w:p>
+        </w:tc>
+      </w:tr>
+      <w:tr>
+        <w:trPr>
+          <w:trHeight w:val="329"/>
+        </w:trPr>
+        <w:tc>
+          <w:tcPr>
+            <w:tcW w:w="1026" w:type="pct"/>
+            <w:tcBorders>
+              <w:top w:val="single" w:sz="4" w:space="0" w:color="000000"/>
+              <w:left w:val="single" w:sz="8" w:space="0" w:color="000000"/>
+              <w:bottom w:val="single" w:sz="4" w:space="0" w:color="000000"/>
+              <w:right w:val="nil"/>
+            </w:tcBorders>
+            <w:hideMark/>
+          </w:tcPr>
+          <w:p>
+            <w:pPr>
+              <w:rPr>
+                <w:rFonts w:cs="Arial"/>
+                <w:b/>
+                <w:lang w:val="es-ES"/>
+              </w:rPr>
+            </w:pPr>
+            <w:r>
+              <w:rPr>
+                <w:rFonts w:cs="Arial"/>
+                <w:b/>
+                <w:lang w:val="es-ES"/>
+              </w:rPr>
+              <w:t>Nombre:</w:t>
+            </w:r>
+          </w:p>
+        </w:tc>
+        <w:tc>
+          <w:tcPr>
+            <w:tcW w:w="3974" w:type="pct"/>
+            <w:tcBorders>
+              <w:top w:val="single" w:sz="4" w:space="0" w:color="000000"/>
+              <w:left w:val="single" w:sz="4" w:space="0" w:color="000000"/>
+              <w:bottom w:val="single" w:sz="4" w:space="0" w:color="000000"/>
+              <w:right w:val="single" w:sz="8" w:space="0" w:color="000000"/>
+            </w:tcBorders>
+          </w:tcPr>
+          <w:p>
+            <w:pPr>
+              <w:rPr>
+                <w:rFonts w:cs="Arial"/>
+                <w:lang w:val="es-ES"/>
+              </w:rPr>
+            </w:pPr>
+            <w:r>
+              <w:rPr>
+                <w:rFonts w:cs="Arial"/>
+                <w:lang w:val="es-ES"/>
+              </w:rPr>
+              <w:t>Dar de baja producto</w:t>
+            </w:r>
+          </w:p>
+        </w:tc>
+      </w:tr>
+      <w:tr>
+        <w:trPr>
+          <w:trHeight w:val="329"/>
+        </w:trPr>
+        <w:tc>
+          <w:tcPr>
+            <w:tcW w:w="1026" w:type="pct"/>
+            <w:tcBorders>
+              <w:top w:val="single" w:sz="4" w:space="0" w:color="000000"/>
+              <w:left w:val="single" w:sz="8" w:space="0" w:color="000000"/>
+              <w:bottom w:val="single" w:sz="4" w:space="0" w:color="000000"/>
+              <w:right w:val="nil"/>
+            </w:tcBorders>
+            <w:hideMark/>
+          </w:tcPr>
+          <w:p>
+            <w:pPr>
+              <w:rPr>
+                <w:rFonts w:cs="Arial"/>
+                <w:b/>
+                <w:lang w:val="es-ES"/>
+              </w:rPr>
+            </w:pPr>
+            <w:r>
+              <w:rPr>
+                <w:rFonts w:cs="Arial"/>
+                <w:b/>
+                <w:lang w:val="es-ES"/>
+              </w:rPr>
+              <w:t>Autor(es):</w:t>
+            </w:r>
+          </w:p>
+        </w:tc>
+        <w:tc>
+          <w:tcPr>
+            <w:tcW w:w="3974" w:type="pct"/>
+            <w:tcBorders>
+              <w:top w:val="single" w:sz="4" w:space="0" w:color="000000"/>
+              <w:left w:val="single" w:sz="4" w:space="0" w:color="000000"/>
+              <w:bottom w:val="single" w:sz="4" w:space="0" w:color="000000"/>
+              <w:right w:val="single" w:sz="8" w:space="0" w:color="000000"/>
+            </w:tcBorders>
+          </w:tcPr>
+          <w:p>
+            <w:pPr>
+              <w:rPr>
+                <w:rFonts w:cs="Arial"/>
+                <w:lang w:val="es-ES"/>
+              </w:rPr>
+            </w:pPr>
+            <w:r>
+              <w:rPr>
+                <w:rFonts w:cs="Arial"/>
+                <w:lang w:val="es-ES"/>
+              </w:rPr>
+              <w:t>Arturo Villa López</w:t>
+            </w:r>
+          </w:p>
+        </w:tc>
+      </w:tr>
+      <w:tr>
+        <w:trPr>
+          <w:trHeight w:val="329"/>
+        </w:trPr>
+        <w:tc>
+          <w:tcPr>
+            <w:tcW w:w="1026" w:type="pct"/>
+            <w:tcBorders>
+              <w:top w:val="single" w:sz="4" w:space="0" w:color="000000"/>
+              <w:left w:val="single" w:sz="8" w:space="0" w:color="000000"/>
+              <w:bottom w:val="single" w:sz="4" w:space="0" w:color="000000"/>
+              <w:right w:val="nil"/>
+            </w:tcBorders>
+          </w:tcPr>
+          <w:p>
+            <w:pPr>
+              <w:rPr>
+                <w:rFonts w:cs="Arial"/>
+                <w:b/>
+                <w:lang w:val="es-ES"/>
+              </w:rPr>
+            </w:pPr>
+            <w:r>
+              <w:rPr>
+                <w:rFonts w:cs="Arial"/>
+                <w:b/>
+                <w:lang w:val="es-ES"/>
+              </w:rPr>
+              <w:t>Descripción:</w:t>
+            </w:r>
+          </w:p>
+        </w:tc>
+        <w:tc>
+          <w:tcPr>
+            <w:tcW w:w="3974" w:type="pct"/>
+            <w:tcBorders>
+              <w:top w:val="single" w:sz="4" w:space="0" w:color="000000"/>
+              <w:left w:val="single" w:sz="4" w:space="0" w:color="000000"/>
+              <w:bottom w:val="single" w:sz="4" w:space="0" w:color="000000"/>
+              <w:right w:val="single" w:sz="8" w:space="0" w:color="000000"/>
+            </w:tcBorders>
+          </w:tcPr>
+          <w:p>
+            <w:pPr>
+              <w:jc w:val="both"/>
+              <w:rPr>
+                <w:rFonts w:cs="Arial"/>
+                <w:lang w:val="es-ES"/>
+              </w:rPr>
+            </w:pPr>
+            <w:r>
+              <w:rPr>
+                <w:rFonts w:cs="Arial"/>
+                <w:lang w:val="es-ES"/>
+              </w:rPr>
+              <w:t xml:space="preserve">El </w:t>
+            </w:r>
+            <w:r>
+              <w:rPr>
+                <w:rFonts w:cs="Arial"/>
+                <w:lang w:val="es-ES"/>
+              </w:rPr>
+              <w:t>gerente</w:t>
+            </w:r>
+            <w:r>
+              <w:rPr>
+                <w:rFonts w:cs="Arial"/>
+                <w:lang w:val="es-ES"/>
+              </w:rPr>
+              <w:t xml:space="preserve"> puede </w:t>
+            </w:r>
+            <w:r>
+              <w:rPr>
+                <w:rFonts w:cs="Arial"/>
+                <w:lang w:val="es-ES"/>
+              </w:rPr>
+              <w:t xml:space="preserve">dar de baja </w:t>
+            </w:r>
+            <w:r>
+              <w:rPr>
+                <w:rFonts w:cs="Arial"/>
+                <w:lang w:val="es-ES"/>
+              </w:rPr>
+              <w:t>un p</w:t>
+            </w:r>
+            <w:r>
+              <w:rPr>
+                <w:rFonts w:cs="Arial"/>
+                <w:lang w:val="es-ES"/>
+              </w:rPr>
+              <w:t>roducto</w:t>
+            </w:r>
+            <w:r>
+              <w:rPr>
+                <w:rFonts w:cs="Arial"/>
+                <w:lang w:val="es-ES"/>
+              </w:rPr>
+              <w:t xml:space="preserve"> </w:t>
+            </w:r>
+            <w:r>
+              <w:rPr>
+                <w:rFonts w:cs="Arial"/>
+                <w:lang w:val="es-ES"/>
+              </w:rPr>
+              <w:t>dentro del sistema</w:t>
+            </w:r>
+          </w:p>
+        </w:tc>
+      </w:tr>
+      <w:tr>
+        <w:trPr>
+          <w:trHeight w:val="329"/>
+        </w:trPr>
+        <w:tc>
+          <w:tcPr>
+            <w:tcW w:w="1026" w:type="pct"/>
+            <w:tcBorders>
+              <w:top w:val="single" w:sz="4" w:space="0" w:color="000000"/>
+              <w:left w:val="single" w:sz="8" w:space="0" w:color="000000"/>
+              <w:bottom w:val="single" w:sz="4" w:space="0" w:color="000000"/>
+              <w:right w:val="nil"/>
+            </w:tcBorders>
+          </w:tcPr>
+          <w:p>
+            <w:pPr>
+              <w:rPr>
+                <w:rFonts w:cs="Arial"/>
+                <w:b/>
+                <w:lang w:val="es-ES"/>
+              </w:rPr>
+            </w:pPr>
+            <w:r>
+              <w:rPr>
+                <w:rFonts w:cs="Arial"/>
+                <w:b/>
+                <w:lang w:val="es-ES"/>
+              </w:rPr>
+              <w:t>Actor(es):</w:t>
+            </w:r>
+          </w:p>
+        </w:tc>
+        <w:tc>
+          <w:tcPr>
+            <w:tcW w:w="3974" w:type="pct"/>
+            <w:tcBorders>
+              <w:top w:val="single" w:sz="4" w:space="0" w:color="000000"/>
+              <w:left w:val="single" w:sz="4" w:space="0" w:color="000000"/>
+              <w:bottom w:val="single" w:sz="4" w:space="0" w:color="000000"/>
+              <w:right w:val="single" w:sz="8" w:space="0" w:color="000000"/>
+            </w:tcBorders>
+          </w:tcPr>
+          <w:p>
+            <w:pPr>
+              <w:rPr>
+                <w:rFonts w:cs="Arial"/>
+                <w:lang w:val="es-ES"/>
+              </w:rPr>
+            </w:pPr>
+            <w:r>
+              <w:rPr>
+                <w:rFonts w:cs="Arial"/>
+                <w:lang w:val="es-ES"/>
+              </w:rPr>
+              <w:t>Gerente</w:t>
+            </w:r>
+          </w:p>
+        </w:tc>
+      </w:tr>
+      <w:tr>
+        <w:trPr>
+          <w:trHeight w:val="329"/>
+        </w:trPr>
+        <w:tc>
+          <w:tcPr>
+            <w:tcW w:w="1026" w:type="pct"/>
+            <w:tcBorders>
+              <w:top w:val="single" w:sz="4" w:space="0" w:color="000000"/>
+              <w:left w:val="single" w:sz="8" w:space="0" w:color="000000"/>
+              <w:bottom w:val="single" w:sz="4" w:space="0" w:color="000000"/>
+              <w:right w:val="nil"/>
+            </w:tcBorders>
+          </w:tcPr>
+          <w:p>
+            <w:pPr>
+              <w:rPr>
+                <w:rFonts w:cs="Arial"/>
+                <w:b/>
+                <w:lang w:val="es-ES"/>
+              </w:rPr>
+            </w:pPr>
+            <w:r>
+              <w:rPr>
+                <w:rFonts w:cs="Arial"/>
+                <w:b/>
+                <w:lang w:val="es-ES"/>
+              </w:rPr>
+              <w:t>Disparador:</w:t>
+            </w:r>
+          </w:p>
+        </w:tc>
+        <w:tc>
+          <w:tcPr>
+            <w:tcW w:w="3974" w:type="pct"/>
+            <w:tcBorders>
+              <w:top w:val="single" w:sz="4" w:space="0" w:color="000000"/>
+              <w:left w:val="single" w:sz="4" w:space="0" w:color="000000"/>
+              <w:bottom w:val="single" w:sz="4" w:space="0" w:color="000000"/>
+              <w:right w:val="single" w:sz="8" w:space="0" w:color="000000"/>
+            </w:tcBorders>
+          </w:tcPr>
+          <w:p>
+            <w:pPr>
+              <w:rPr>
+                <w:rFonts w:cs="Arial"/>
+                <w:lang w:val="es-ES"/>
+              </w:rPr>
+            </w:pPr>
+            <w:r>
+              <w:rPr>
+                <w:rFonts w:cs="Arial"/>
+                <w:lang w:val="es-ES"/>
+              </w:rPr>
+              <w:t xml:space="preserve">El </w:t>
+            </w:r>
+            <w:r>
+              <w:rPr>
+                <w:rFonts w:cs="Arial"/>
+                <w:lang w:val="es-ES"/>
+              </w:rPr>
+              <w:t>gerente</w:t>
+            </w:r>
+            <w:r>
+              <w:rPr>
+                <w:rFonts w:cs="Arial"/>
+                <w:lang w:val="es-ES"/>
+              </w:rPr>
+              <w:t xml:space="preserve"> selecciona la opción “</w:t>
+            </w:r>
+            <w:r>
+              <w:rPr>
+                <w:rFonts w:cs="Arial"/>
+                <w:lang w:val="es-ES"/>
+              </w:rPr>
+              <w:t>Eliminar</w:t>
+            </w:r>
+            <w:r>
+              <w:rPr>
+                <w:rFonts w:cs="Arial"/>
+                <w:lang w:val="es-ES"/>
+              </w:rPr>
+              <w:t xml:space="preserve">” </w:t>
+            </w:r>
+          </w:p>
+        </w:tc>
+      </w:tr>
+      <w:tr>
+        <w:trPr>
+          <w:trHeight w:val="329"/>
+        </w:trPr>
+        <w:tc>
+          <w:tcPr>
+            <w:tcW w:w="1026" w:type="pct"/>
+            <w:tcBorders>
+              <w:top w:val="single" w:sz="4" w:space="0" w:color="000000"/>
+              <w:left w:val="single" w:sz="8" w:space="0" w:color="000000"/>
+              <w:bottom w:val="single" w:sz="4" w:space="0" w:color="000000"/>
+              <w:right w:val="nil"/>
+            </w:tcBorders>
+          </w:tcPr>
+          <w:p>
+            <w:pPr>
+              <w:rPr>
+                <w:rFonts w:cs="Arial"/>
+                <w:b/>
+                <w:lang w:val="es-ES"/>
+              </w:rPr>
+            </w:pPr>
+            <w:r>
+              <w:rPr>
+                <w:rFonts w:cs="Arial"/>
+                <w:b/>
+                <w:lang w:val="es-ES"/>
+              </w:rPr>
+              <w:t>Precondiciones:</w:t>
+            </w:r>
+          </w:p>
+        </w:tc>
+        <w:tc>
+          <w:tcPr>
+            <w:tcW w:w="3974" w:type="pct"/>
+            <w:tcBorders>
+              <w:top w:val="single" w:sz="4" w:space="0" w:color="000000"/>
+              <w:left w:val="single" w:sz="4" w:space="0" w:color="000000"/>
+              <w:bottom w:val="single" w:sz="4" w:space="0" w:color="000000"/>
+              <w:right w:val="single" w:sz="8" w:space="0" w:color="000000"/>
+            </w:tcBorders>
+          </w:tcPr>
+          <w:p>
+            <w:pPr>
+              <w:rPr>
+                <w:rFonts w:cs="Arial"/>
+                <w:lang w:val="es-ES"/>
+              </w:rPr>
+            </w:pPr>
+            <w:r>
+              <w:rPr>
+                <w:rFonts w:cs="Arial"/>
+                <w:lang w:val="es-ES"/>
+              </w:rPr>
+              <w:t>PRE-1 Debe existir al menos un p</w:t>
+            </w:r>
+            <w:r>
+              <w:rPr>
+                <w:rFonts w:cs="Arial"/>
+                <w:lang w:val="es-ES"/>
+              </w:rPr>
+              <w:t>roducto en la base de datos disponible</w:t>
+            </w:r>
+            <w:r>
+              <w:rPr>
+                <w:rFonts w:cs="Arial"/>
+                <w:lang w:val="es-ES"/>
+              </w:rPr>
+              <w:t>.</w:t>
+            </w:r>
+          </w:p>
+        </w:tc>
+      </w:tr>
+      <w:tr>
+        <w:trPr>
+          <w:trHeight w:val="329"/>
+        </w:trPr>
+        <w:tc>
+          <w:tcPr>
+            <w:tcW w:w="1026" w:type="pct"/>
+            <w:tcBorders>
+              <w:top w:val="single" w:sz="4" w:space="0" w:color="000000"/>
+              <w:left w:val="single" w:sz="8" w:space="0" w:color="000000"/>
+              <w:bottom w:val="single" w:sz="4" w:space="0" w:color="000000"/>
+              <w:right w:val="nil"/>
+            </w:tcBorders>
+            <w:hideMark/>
+          </w:tcPr>
+          <w:p>
+            <w:pPr>
+              <w:rPr>
+                <w:rFonts w:cs="Arial"/>
+                <w:b/>
+                <w:lang w:val="es-ES"/>
+              </w:rPr>
+            </w:pPr>
+            <w:r>
+              <w:rPr>
+                <w:rFonts w:cs="Arial"/>
+                <w:b/>
+                <w:lang w:val="es-ES"/>
+              </w:rPr>
+              <w:t>Flujo Normal:</w:t>
+            </w:r>
+          </w:p>
+        </w:tc>
+        <w:tc>
+          <w:tcPr>
+            <w:tcW w:w="3974" w:type="pct"/>
+            <w:tcBorders>
+              <w:top w:val="single" w:sz="4" w:space="0" w:color="000000"/>
+              <w:left w:val="single" w:sz="4" w:space="0" w:color="000000"/>
+              <w:bottom w:val="single" w:sz="4" w:space="0" w:color="000000"/>
+              <w:right w:val="single" w:sz="8" w:space="0" w:color="000000"/>
+            </w:tcBorders>
+          </w:tcPr>
+          <w:p>
+            <w:pPr>
+              <w:pStyle w:val="ListParagraph"/>
+              <w:numPr>
+                <w:ilvl w:val="0"/>
+                <w:numId w:val="10"/>
+              </w:numPr>
+              <w:rPr>
+                <w:lang w:val="es-ES"/>
+              </w:rPr>
+            </w:pPr>
+            <w:r>
+              <w:rPr>
+                <w:lang w:val="es-ES"/>
+              </w:rPr>
+              <w:t>El sistema muestra la pantalla “</w:t>
+            </w:r>
+            <w:proofErr w:type="spellStart"/>
+            <w:r>
+              <w:rPr>
+                <w:lang w:val="es-ES"/>
+              </w:rPr>
+              <w:t>DarDeBajaPedido</w:t>
+            </w:r>
+            <w:proofErr w:type="spellEnd"/>
+            <w:r>
+              <w:rPr>
+                <w:lang w:val="es-ES"/>
+              </w:rPr>
+              <w:t>” con el siguiente mensaje: “</w:t>
+            </w:r>
+            <w:r>
+              <w:rPr>
+                <w:lang w:val="es-ES"/>
+              </w:rPr>
+              <w:t>Usted esta por dar de baja el producto “Jarrito de Fresa”, ¿Esta seguro que quiere cancelarlo?</w:t>
+            </w:r>
+            <w:r>
+              <w:rPr>
+                <w:lang w:val="es-ES"/>
+              </w:rPr>
+              <w:t>”.</w:t>
+            </w:r>
+          </w:p>
+          <w:p>
+            <w:pPr>
+              <w:pStyle w:val="ListParagraph"/>
+              <w:numPr>
+                <w:ilvl w:val="0"/>
+                <w:numId w:val="10"/>
+              </w:numPr>
+              <w:rPr>
+                <w:lang w:val="es-ES"/>
+              </w:rPr>
+            </w:pPr>
+            <w:r>
+              <w:rPr>
+                <w:lang w:val="es-ES"/>
+              </w:rPr>
+              <w:t>El gerente selecciona la opción “Si, quiero dar de baja” (ver FA2.1)</w:t>
+            </w:r>
+            <w:r>
+              <w:rPr>
+                <w:lang w:val="es-ES"/>
+              </w:rPr>
+              <w:t xml:space="preserve"> </w:t>
+            </w:r>
+            <w:r>
+              <w:rPr>
+                <w:lang w:val="es-ES"/>
+              </w:rPr>
+              <w:t>(ver EX1)</w:t>
+            </w:r>
+          </w:p>
+          <w:p>
+            <w:pPr>
+              <w:pStyle w:val="ListParagraph"/>
+              <w:numPr>
+                <w:ilvl w:val="0"/>
+                <w:numId w:val="10"/>
+              </w:numPr>
+              <w:rPr>
+                <w:lang w:val="es-ES"/>
+              </w:rPr>
+            </w:pPr>
+            <w:r>
+              <w:rPr>
+                <w:lang w:val="es-ES"/>
+              </w:rPr>
+              <w:t>El sistema cambia en la base de datos el campo “disponible” a “no disponible” del producto.</w:t>
+            </w:r>
+          </w:p>
+          <w:p>
+            <w:pPr>
+              <w:rPr>
+                <w:lang w:val="es-ES"/>
+              </w:rPr>
+            </w:pPr>
+            <w:r>
+              <w:rPr>
+                <w:lang w:val="es-ES"/>
+              </w:rPr>
+              <w:t>Fin_ CU</w:t>
+            </w:r>
+          </w:p>
+        </w:tc>
+      </w:tr>
+      <w:tr>
+        <w:trPr>
+          <w:trHeight w:val="329"/>
+        </w:trPr>
+        <w:tc>
+          <w:tcPr>
+            <w:tcW w:w="1026" w:type="pct"/>
+            <w:tcBorders>
+              <w:top w:val="single" w:sz="4" w:space="0" w:color="000000"/>
+              <w:left w:val="single" w:sz="8" w:space="0" w:color="000000"/>
+              <w:bottom w:val="single" w:sz="4" w:space="0" w:color="000000"/>
+              <w:right w:val="nil"/>
+            </w:tcBorders>
+            <w:hideMark/>
+          </w:tcPr>
+          <w:p>
+            <w:pPr>
+              <w:rPr>
+                <w:rFonts w:cs="Arial"/>
+                <w:b/>
+                <w:lang w:val="es-ES"/>
+              </w:rPr>
+            </w:pPr>
+            <w:r>
+              <w:rPr>
+                <w:rFonts w:cs="Arial"/>
+                <w:b/>
+                <w:lang w:val="es-ES"/>
+              </w:rPr>
+              <w:t>Flujos Alternos:</w:t>
+            </w:r>
+          </w:p>
+        </w:tc>
+        <w:tc>
+          <w:tcPr>
+            <w:tcW w:w="3974" w:type="pct"/>
+            <w:tcBorders>
+              <w:top w:val="single" w:sz="4" w:space="0" w:color="000000"/>
+              <w:left w:val="single" w:sz="4" w:space="0" w:color="000000"/>
+              <w:bottom w:val="single" w:sz="4" w:space="0" w:color="000000"/>
+              <w:right w:val="single" w:sz="8" w:space="0" w:color="000000"/>
+            </w:tcBorders>
+            <w:hideMark/>
+          </w:tcPr>
+          <w:p>
+            <w:pPr>
+              <w:rPr>
+                <w:rFonts w:cs="Arial"/>
+                <w:lang w:val="es-ES"/>
+              </w:rPr>
+            </w:pPr>
+            <w:r>
+              <w:rPr>
+                <w:rFonts w:cs="Arial"/>
+                <w:lang w:val="es-ES"/>
+              </w:rPr>
+              <w:t>FA2.1 Cancelación rechazada</w:t>
+            </w:r>
+          </w:p>
+          <w:p>
+            <w:pPr>
+              <w:pStyle w:val="ListParagraph"/>
+              <w:numPr>
+                <w:ilvl w:val="0"/>
+                <w:numId w:val="12"/>
+              </w:numPr>
+              <w:rPr>
+                <w:rFonts w:cs="Arial"/>
+                <w:lang w:val="es-ES"/>
+              </w:rPr>
+            </w:pPr>
+            <w:r>
+              <w:rPr>
+                <w:rFonts w:cs="Arial"/>
+                <w:lang w:val="es-ES"/>
+              </w:rPr>
+              <w:t xml:space="preserve">El </w:t>
+            </w:r>
+            <w:r>
+              <w:rPr>
+                <w:rFonts w:cs="Arial"/>
+                <w:lang w:val="es-ES"/>
+              </w:rPr>
+              <w:t>gerente</w:t>
+            </w:r>
+            <w:r>
+              <w:rPr>
+                <w:rFonts w:cs="Arial"/>
+                <w:lang w:val="es-ES"/>
+              </w:rPr>
+              <w:t xml:space="preserve"> selecciona la opción “No, </w:t>
+            </w:r>
+            <w:r>
+              <w:rPr>
+                <w:rFonts w:cs="Arial"/>
+                <w:lang w:val="es-ES"/>
+              </w:rPr>
+              <w:t>no quiero dar de baja</w:t>
+            </w:r>
+            <w:r>
+              <w:rPr>
+                <w:rFonts w:cs="Arial"/>
+                <w:lang w:val="es-ES"/>
+              </w:rPr>
+              <w:t>”</w:t>
+            </w:r>
+          </w:p>
+          <w:p>
+            <w:pPr>
+              <w:pStyle w:val="ListParagraph"/>
+              <w:numPr>
+                <w:ilvl w:val="0"/>
+                <w:numId w:val="12"/>
+              </w:numPr>
+              <w:rPr>
+                <w:rFonts w:cs="Arial"/>
+                <w:lang w:val="es-ES"/>
+              </w:rPr>
+            </w:pPr>
+            <w:r>
+              <w:rPr>
+                <w:rFonts w:cs="Arial"/>
+                <w:lang w:val="es-ES"/>
+              </w:rPr>
+              <w:t>El sistema se dirige a la pantalla anterior y cierra la ventana actual.</w:t>
+            </w:r>
+          </w:p>
+          <w:p>
+            <w:pPr>
+              <w:ind w:left="360"/>
+              <w:rPr>
+                <w:rFonts w:cs="Arial"/>
+                <w:lang w:val="es-ES"/>
+              </w:rPr>
+            </w:pPr>
+            <w:r>
+              <w:rPr>
+                <w:rFonts w:cs="Arial"/>
+                <w:lang w:val="es-ES"/>
+              </w:rPr>
+              <w:t>F</w:t>
+            </w:r>
+            <w:r>
+              <w:rPr>
+                <w:rFonts w:cs="Arial"/>
+                <w:lang w:val="es-ES"/>
+              </w:rPr>
+              <w:t>in FA2.1</w:t>
+            </w:r>
+            <w:r>
+              <w:rPr>
+                <w:rFonts w:cs="Arial"/>
+                <w:lang w:val="es-ES"/>
+              </w:rPr>
+              <w:t xml:space="preserve"> </w:t>
+            </w:r>
+          </w:p>
+        </w:tc>
+      </w:tr>
+      <w:tr>
+        <w:trPr>
+          <w:trHeight w:val="329"/>
+        </w:trPr>
+        <w:tc>
+          <w:tcPr>
+            <w:tcW w:w="1026" w:type="pct"/>
+            <w:tcBorders>
+              <w:top w:val="single" w:sz="4" w:space="0" w:color="000000"/>
+              <w:left w:val="single" w:sz="8" w:space="0" w:color="000000"/>
+              <w:bottom w:val="single" w:sz="4" w:space="0" w:color="000000"/>
+              <w:right w:val="nil"/>
+            </w:tcBorders>
+            <w:hideMark/>
+          </w:tcPr>
+          <w:p>
+            <w:pPr>
+              <w:rPr>
+                <w:rFonts w:cs="Arial"/>
+                <w:b/>
+                <w:lang w:val="es-ES"/>
+              </w:rPr>
+            </w:pPr>
+            <w:r>
+              <w:rPr>
+                <w:rFonts w:cs="Arial"/>
+                <w:b/>
+                <w:lang w:val="es-ES"/>
+              </w:rPr>
+              <w:t>Excepciones:</w:t>
+            </w:r>
+          </w:p>
+        </w:tc>
+        <w:tc>
+          <w:tcPr>
+            <w:tcW w:w="3974" w:type="pct"/>
+            <w:tcBorders>
+              <w:top w:val="single" w:sz="4" w:space="0" w:color="000000"/>
+              <w:left w:val="single" w:sz="4" w:space="0" w:color="000000"/>
+              <w:bottom w:val="single" w:sz="4" w:space="0" w:color="000000"/>
+              <w:right w:val="single" w:sz="8" w:space="0" w:color="000000"/>
+            </w:tcBorders>
+          </w:tcPr>
+          <w:p>
+            <w:pPr>
+              <w:rPr>
+                <w:lang w:val="es-ES"/>
+              </w:rPr>
+            </w:pPr>
+            <w:r>
+              <w:rPr>
+                <w:rFonts w:cs="Arial"/>
+                <w:lang w:val="es-ES"/>
+              </w:rPr>
+              <w:t xml:space="preserve">EX1. </w:t>
+            </w:r>
+            <w:r>
+              <w:rPr>
+                <w:lang w:val="es-ES"/>
+              </w:rPr>
+              <w:t>Falló la conexión con la base de datos.</w:t>
+            </w:r>
+          </w:p>
+          <w:p>
+            <w:pPr>
+              <w:pStyle w:val="ListParagraph"/>
+              <w:numPr>
+                <w:ilvl w:val="0"/>
+                <w:numId w:val="13"/>
+              </w:numPr>
+              <w:rPr>
+                <w:rFonts w:cs="Times New Roman"/>
+                <w:lang w:val="es-ES"/>
+              </w:rPr>
+            </w:pPr>
+            <w:r>
+              <w:rPr>
+                <w:rFonts w:cs="Arial"/>
+                <w:lang w:val="es-ES"/>
+              </w:rPr>
+              <w:t>El sistema muestra el mensaje de error: “Lo sentimos, por el momento es imposible conectarse a la base de datos, intente mas tardé”.</w:t>
+            </w:r>
+          </w:p>
+          <w:p>
+            <w:pPr>
+              <w:pStyle w:val="ListParagraph"/>
+              <w:numPr>
+                <w:ilvl w:val="0"/>
+                <w:numId w:val="13"/>
+              </w:numPr>
+              <w:rPr>
+                <w:rFonts w:cs="Times New Roman"/>
+                <w:lang w:val="es-ES"/>
+              </w:rPr>
+            </w:pPr>
+            <w:r>
+              <w:rPr>
+                <w:rFonts w:cs="Arial"/>
+                <w:lang w:val="es-ES"/>
+              </w:rPr>
+              <w:t>El</w:t>
+            </w:r>
+            <w:r>
+              <w:rPr>
+                <w:rFonts w:cs="Arial"/>
+                <w:lang w:val="es-ES"/>
+              </w:rPr>
+              <w:t xml:space="preserve"> gerente</w:t>
+            </w:r>
+            <w:r>
+              <w:rPr>
+                <w:rFonts w:cs="Arial"/>
+                <w:lang w:val="es-ES"/>
+              </w:rPr>
+              <w:t xml:space="preserve"> selecciona la opción “Aceptar”</w:t>
+            </w:r>
+          </w:p>
+          <w:p>
+            <w:pPr>
+              <w:pStyle w:val="ListParagraph"/>
+              <w:numPr>
+                <w:ilvl w:val="0"/>
+                <w:numId w:val="13"/>
+              </w:numPr>
+              <w:rPr>
+                <w:rFonts w:cs="Times New Roman"/>
+                <w:lang w:val="es-ES"/>
+              </w:rPr>
+            </w:pPr>
+            <w:r>
+              <w:rPr>
+                <w:rFonts w:cs="Arial"/>
+                <w:lang w:val="es-ES"/>
+              </w:rPr>
+              <w:t>El sistema se redirige a la pantalla anterior.</w:t>
+            </w:r>
+          </w:p>
+        </w:tc>
+      </w:tr>
+      <w:tr>
+        <w:trPr>
+          <w:trHeight w:val="348"/>
+        </w:trPr>
+        <w:tc>
+          <w:tcPr>
+            <w:tcW w:w="1026" w:type="pct"/>
+            <w:tcBorders>
+              <w:top w:val="single" w:sz="4" w:space="0" w:color="000000"/>
+              <w:left w:val="single" w:sz="8" w:space="0" w:color="000000"/>
+              <w:bottom w:val="single" w:sz="4" w:space="0" w:color="000000"/>
+              <w:right w:val="nil"/>
+            </w:tcBorders>
+            <w:hideMark/>
+          </w:tcPr>
+          <w:p>
+            <w:pPr>
+              <w:rPr>
+                <w:rFonts w:cs="Arial"/>
+                <w:b/>
+                <w:lang w:val="es-ES"/>
+              </w:rPr>
+            </w:pPr>
+            <w:proofErr w:type="spellStart"/>
+            <w:r>
+              <w:rPr>
+                <w:rFonts w:cs="Arial"/>
+                <w:b/>
+                <w:lang w:val="es-ES"/>
+              </w:rPr>
+              <w:t>Pos</w:t>
+            </w:r>
+            <w:r>
+              <w:rPr>
+                <w:rFonts w:cs="Arial"/>
+                <w:b/>
+                <w:lang w:val="es-ES"/>
+              </w:rPr>
+              <w:t>t</w:t>
+            </w:r>
+            <w:r>
+              <w:rPr>
+                <w:rFonts w:cs="Arial"/>
+                <w:b/>
+                <w:lang w:val="es-ES"/>
+              </w:rPr>
+              <w:t>condiciones</w:t>
+            </w:r>
+            <w:proofErr w:type="spellEnd"/>
+            <w:r>
+              <w:rPr>
+                <w:rFonts w:cs="Arial"/>
+                <w:b/>
+                <w:lang w:val="es-ES"/>
+              </w:rPr>
+              <w:t>:</w:t>
+            </w:r>
+          </w:p>
+        </w:tc>
+        <w:tc>
+          <w:tcPr>
+            <w:tcW w:w="3974" w:type="pct"/>
+            <w:tcBorders>
+              <w:top w:val="single" w:sz="4" w:space="0" w:color="000000"/>
+              <w:left w:val="single" w:sz="4" w:space="0" w:color="000000"/>
+              <w:bottom w:val="single" w:sz="4" w:space="0" w:color="000000"/>
+              <w:right w:val="single" w:sz="8" w:space="0" w:color="000000"/>
+            </w:tcBorders>
+          </w:tcPr>
+          <w:p>
+            <w:pPr>
+              <w:rPr>
+                <w:rFonts w:cs="Arial"/>
+                <w:lang w:val="es-ES"/>
+              </w:rPr>
+            </w:pPr>
+            <w:r>
+              <w:rPr>
+                <w:rFonts w:cs="Arial"/>
+                <w:lang w:val="es-ES"/>
+              </w:rPr>
+              <w:t>POST-1 Se</w:t>
+            </w:r>
+            <w:r>
+              <w:rPr>
+                <w:rFonts w:cs="Arial"/>
+                <w:lang w:val="es-ES"/>
+              </w:rPr>
+              <w:t xml:space="preserve"> dio de baja exitosamente un producto</w:t>
+            </w:r>
+            <w:r>
+              <w:rPr>
+                <w:rFonts w:cs="Arial"/>
+                <w:lang w:val="es-ES"/>
+              </w:rPr>
+              <w:t>.</w:t>
+            </w:r>
+          </w:p>
+        </w:tc>
+      </w:tr>
+      <w:tr>
+        <w:trPr>
+          <w:trHeight w:val="329"/>
+        </w:trPr>
+        <w:tc>
+          <w:tcPr>
+            <w:tcW w:w="1026" w:type="pct"/>
+            <w:tcBorders>
+              <w:top w:val="single" w:sz="4" w:space="0" w:color="000000"/>
+              <w:left w:val="single" w:sz="8" w:space="0" w:color="000000"/>
+              <w:bottom w:val="single" w:sz="4" w:space="0" w:color="000000"/>
+              <w:right w:val="nil"/>
+            </w:tcBorders>
+          </w:tcPr>
+          <w:p>
+            <w:pPr>
+              <w:rPr>
+                <w:rFonts w:cs="Arial"/>
+                <w:b/>
+                <w:lang w:val="es-ES"/>
+              </w:rPr>
+            </w:pPr>
+            <w:r>
+              <w:rPr>
+                <w:rFonts w:cs="Arial"/>
+                <w:b/>
+                <w:lang w:val="es-ES"/>
+              </w:rPr>
+              <w:t>Reglas de negocio:</w:t>
+            </w:r>
+          </w:p>
+        </w:tc>
+        <w:tc>
+          <w:tcPr>
+            <w:tcW w:w="3974" w:type="pct"/>
+            <w:tcBorders>
+              <w:top w:val="single" w:sz="4" w:space="0" w:color="000000"/>
+              <w:left w:val="single" w:sz="4" w:space="0" w:color="000000"/>
+              <w:bottom w:val="single" w:sz="4" w:space="0" w:color="000000"/>
+              <w:right w:val="single" w:sz="8" w:space="0" w:color="000000"/>
+            </w:tcBorders>
+          </w:tcPr>
+          <w:p>
+            <w:pPr>
+              <w:rPr>
+                <w:rFonts w:cs="Arial"/>
+                <w:lang w:val="es-ES"/>
+              </w:rPr>
+            </w:pPr>
+            <w:r>
+              <w:rPr>
+                <w:rFonts w:cs="Arial"/>
+                <w:lang w:val="es-ES"/>
+              </w:rPr>
+              <w:t>Ninguna</w:t>
+            </w:r>
+          </w:p>
+        </w:tc>
+      </w:tr>
+      <w:tr>
+        <w:trPr>
+          <w:trHeight w:val="329"/>
+        </w:trPr>
+        <w:tc>
+          <w:tcPr>
+            <w:tcW w:w="1026" w:type="pct"/>
+            <w:tcBorders>
+              <w:top w:val="single" w:sz="4" w:space="0" w:color="000000"/>
+              <w:left w:val="single" w:sz="8" w:space="0" w:color="000000"/>
+              <w:bottom w:val="single" w:sz="4" w:space="0" w:color="000000"/>
+              <w:right w:val="nil"/>
+            </w:tcBorders>
+            <w:hideMark/>
+          </w:tcPr>
+          <w:p>
+            <w:pPr>
+              <w:rPr>
+                <w:rFonts w:cs="Arial"/>
+                <w:b/>
+                <w:lang w:val="es-ES"/>
+              </w:rPr>
+            </w:pPr>
+            <w:r>
+              <w:rPr>
+                <w:rFonts w:cs="Arial"/>
+                <w:b/>
+                <w:lang w:val="es-ES"/>
+              </w:rPr>
+              <w:t xml:space="preserve">Incluye: </w:t>
+            </w:r>
+          </w:p>
+          <w:p>
+            <w:pPr>
+              <w:rPr>
+                <w:rFonts w:cs="Arial"/>
+                <w:b/>
+                <w:lang w:val="es-ES"/>
+              </w:rPr>
+            </w:pPr>
+            <w:r>
+              <w:rPr>
+                <w:rFonts w:cs="Arial"/>
+                <w:b/>
+                <w:lang w:val="es-ES"/>
+              </w:rPr>
+              <w:t xml:space="preserve">(relación </w:t>
+            </w:r>
+            <w:proofErr w:type="spellStart"/>
+            <w:r>
+              <w:rPr>
+                <w:rFonts w:cs="Arial"/>
+                <w:b/>
+                <w:lang w:val="es-ES"/>
+              </w:rPr>
+              <w:t>Include</w:t>
+            </w:r>
+            <w:proofErr w:type="spellEnd"/>
+            <w:r>
+              <w:rPr>
+                <w:rFonts w:cs="Arial"/>
+                <w:b/>
+                <w:lang w:val="es-ES"/>
+              </w:rPr>
+              <w:t>)</w:t>
+            </w:r>
+          </w:p>
+        </w:tc>
+        <w:tc>
+          <w:tcPr>
+            <w:tcW w:w="3974" w:type="pct"/>
+            <w:tcBorders>
+              <w:top w:val="single" w:sz="4" w:space="0" w:color="000000"/>
+              <w:left w:val="single" w:sz="4" w:space="0" w:color="000000"/>
+              <w:bottom w:val="single" w:sz="4" w:space="0" w:color="000000"/>
+              <w:right w:val="single" w:sz="8" w:space="0" w:color="000000"/>
+            </w:tcBorders>
+            <w:hideMark/>
+          </w:tcPr>
+          <w:p>
+            <w:pPr>
+              <w:rPr>
+                <w:rFonts w:cs="Arial"/>
+                <w:lang w:val="es-ES"/>
+              </w:rPr>
+            </w:pPr>
+            <w:r>
+              <w:rPr>
+                <w:rFonts w:cs="Arial"/>
+                <w:lang w:val="es-ES"/>
+              </w:rPr>
+              <w:t>Ninguno</w:t>
+            </w:r>
+          </w:p>
+        </w:tc>
+      </w:tr>
+      <w:tr>
+        <w:trPr>
+          <w:trHeight w:val="1061"/>
+        </w:trPr>
+        <w:tc>
+          <w:tcPr>
+            <w:tcW w:w="1026" w:type="pct"/>
+            <w:tcBorders>
+              <w:top w:val="single" w:sz="4" w:space="0" w:color="000000"/>
+              <w:left w:val="single" w:sz="8" w:space="0" w:color="000000"/>
+              <w:bottom w:val="single" w:sz="4" w:space="0" w:color="000000"/>
+              <w:right w:val="nil"/>
+            </w:tcBorders>
+            <w:hideMark/>
+          </w:tcPr>
+          <w:p>
+            <w:pPr>
+              <w:rPr>
+                <w:rFonts w:cs="Arial"/>
+                <w:b/>
+                <w:lang w:val="es-ES"/>
+              </w:rPr>
+            </w:pPr>
+            <w:r>
+              <w:rPr>
+                <w:rFonts w:cs="Arial"/>
+                <w:b/>
+                <w:lang w:val="es-ES"/>
+              </w:rPr>
+              <w:t>Extiende:</w:t>
+            </w:r>
+          </w:p>
+          <w:p>
+            <w:pPr>
+              <w:rPr>
+                <w:rFonts w:cs="Arial"/>
+                <w:b/>
+                <w:lang w:val="es-ES"/>
+              </w:rPr>
+            </w:pPr>
+            <w:r>
+              <w:rPr>
+                <w:rFonts w:cs="Arial"/>
+                <w:b/>
+                <w:lang w:val="es-ES"/>
+              </w:rPr>
+              <w:t xml:space="preserve">(relación </w:t>
+            </w:r>
+            <w:proofErr w:type="spellStart"/>
+            <w:r>
+              <w:rPr>
+                <w:rFonts w:cs="Arial"/>
+                <w:b/>
+                <w:lang w:val="es-ES"/>
+              </w:rPr>
+              <w:t>Extend</w:t>
+            </w:r>
+            <w:proofErr w:type="spellEnd"/>
+            <w:r>
+              <w:rPr>
+                <w:rFonts w:cs="Arial"/>
+                <w:b/>
+                <w:lang w:val="es-ES"/>
+              </w:rPr>
+              <w:t>)</w:t>
+            </w:r>
+          </w:p>
+        </w:tc>
+        <w:tc>
+          <w:tcPr>
+            <w:tcW w:w="3974" w:type="pct"/>
+            <w:tcBorders>
+              <w:top w:val="single" w:sz="4" w:space="0" w:color="000000"/>
+              <w:left w:val="single" w:sz="4" w:space="0" w:color="000000"/>
+              <w:bottom w:val="single" w:sz="4" w:space="0" w:color="000000"/>
+              <w:right w:val="single" w:sz="8" w:space="0" w:color="000000"/>
+            </w:tcBorders>
+          </w:tcPr>
+          <w:p>
+            <w:pPr>
+              <w:rPr>
+                <w:rFonts w:cs="Arial"/>
+                <w:lang w:val="es-ES"/>
+              </w:rPr>
+            </w:pPr>
+            <w:r>
+              <w:rPr>
+                <w:rFonts w:cs="Arial"/>
+                <w:lang w:val="es-ES"/>
+              </w:rPr>
+              <w:t>Ninguno</w:t>
+            </w:r>
+          </w:p>
+        </w:tc>
+      </w:tr>
+    </w:tbl>
+    <w:p/>
+    <w:tbl>
+      <w:tblPr>
+        <w:tblW w:w="4923" w:type="pct"/>
+        <w:tblLook w:val="04A0" w:firstRow="1" w:lastRow="0" w:firstColumn="1" w:lastColumn="0" w:noHBand="0" w:noVBand="1"/>
+      </w:tblPr>
+      <w:tblGrid>
+        <w:gridCol w:w="1782"/>
+        <w:gridCol w:w="6900"/>
+      </w:tblGrid>
+      <w:tr>
+        <w:trPr>
+          <w:trHeight w:val="329"/>
+        </w:trPr>
+        <w:tc>
+          <w:tcPr>
+            <w:tcW w:w="1026" w:type="pct"/>
+            <w:tcBorders>
+              <w:top w:val="single" w:sz="4" w:space="0" w:color="000000"/>
+              <w:left w:val="single" w:sz="8" w:space="0" w:color="000000"/>
+              <w:bottom w:val="single" w:sz="4" w:space="0" w:color="000000"/>
+              <w:right w:val="nil"/>
+            </w:tcBorders>
+            <w:hideMark/>
+          </w:tcPr>
+          <w:p>
+            <w:pPr>
+              <w:rPr>
+                <w:rFonts w:cs="Arial"/>
+                <w:b/>
+                <w:lang w:val="es-ES"/>
+              </w:rPr>
+            </w:pPr>
+            <w:r>
+              <w:rPr>
+                <w:rFonts w:cs="Arial"/>
+                <w:b/>
+                <w:lang w:val="es-ES"/>
+              </w:rPr>
+              <w:softHyphen/>
+            </w:r>
+            <w:r>
+              <w:rPr>
+                <w:rFonts w:cs="Arial"/>
+                <w:b/>
+                <w:lang w:val="es-ES"/>
+              </w:rPr>
+              <w:softHyphen/>
+              <w:t>ID:</w:t>
+            </w:r>
+          </w:p>
+        </w:tc>
+        <w:tc>
+          <w:tcPr>
+            <w:tcW w:w="3974" w:type="pct"/>
+            <w:tcBorders>
+              <w:top w:val="single" w:sz="4" w:space="0" w:color="000000"/>
+              <w:left w:val="single" w:sz="4" w:space="0" w:color="000000"/>
+              <w:bottom w:val="single" w:sz="4" w:space="0" w:color="000000"/>
+              <w:right w:val="single" w:sz="8" w:space="0" w:color="000000"/>
+            </w:tcBorders>
+          </w:tcPr>
+          <w:p>
+            <w:pPr>
+              <w:rPr>
+                <w:rFonts w:cs="Arial"/>
+                <w:lang w:val="es-ES"/>
+              </w:rPr>
+            </w:pPr>
+            <w:r>
+              <w:rPr>
+                <w:rFonts w:cs="Arial"/>
+                <w:lang w:val="es-ES"/>
+              </w:rPr>
+              <w:t>CU</w:t>
+            </w:r>
+            <w:r>
+              <w:rPr>
+                <w:rFonts w:cs="Arial"/>
+                <w:lang w:val="es-ES"/>
+              </w:rPr>
+              <w:t>17</w:t>
+            </w:r>
+          </w:p>
+        </w:tc>
+      </w:tr>
+      <w:tr>
+        <w:trPr>
+          <w:trHeight w:val="329"/>
+        </w:trPr>
+        <w:tc>
+          <w:tcPr>
+            <w:tcW w:w="1026" w:type="pct"/>
+            <w:tcBorders>
+              <w:top w:val="single" w:sz="4" w:space="0" w:color="000000"/>
+              <w:left w:val="single" w:sz="8" w:space="0" w:color="000000"/>
+              <w:bottom w:val="single" w:sz="4" w:space="0" w:color="000000"/>
+              <w:right w:val="nil"/>
+            </w:tcBorders>
+            <w:hideMark/>
+          </w:tcPr>
+          <w:p>
+            <w:pPr>
+              <w:rPr>
+                <w:rFonts w:cs="Arial"/>
+                <w:b/>
+                <w:lang w:val="es-ES"/>
+              </w:rPr>
+            </w:pPr>
+            <w:r>
+              <w:rPr>
+                <w:rFonts w:cs="Arial"/>
+                <w:b/>
+                <w:lang w:val="es-ES"/>
+              </w:rPr>
+              <w:t>Nombre:</w:t>
+            </w:r>
+          </w:p>
+        </w:tc>
+        <w:tc>
+          <w:tcPr>
+            <w:tcW w:w="3974" w:type="pct"/>
+            <w:tcBorders>
+              <w:top w:val="single" w:sz="4" w:space="0" w:color="000000"/>
+              <w:left w:val="single" w:sz="4" w:space="0" w:color="000000"/>
+              <w:bottom w:val="single" w:sz="4" w:space="0" w:color="000000"/>
+              <w:right w:val="single" w:sz="8" w:space="0" w:color="000000"/>
+            </w:tcBorders>
+          </w:tcPr>
+          <w:p>
+            <w:pPr>
+              <w:rPr>
+                <w:rFonts w:cs="Arial"/>
+                <w:lang w:val="es-ES"/>
+              </w:rPr>
+            </w:pPr>
+            <w:r>
+              <w:rPr>
+                <w:rFonts w:cs="Arial"/>
+                <w:lang w:val="es-ES"/>
+              </w:rPr>
+              <w:t>Visualizar Lista de Productos</w:t>
+            </w:r>
+          </w:p>
+        </w:tc>
+      </w:tr>
+      <w:tr>
+        <w:trPr>
+          <w:trHeight w:val="329"/>
+        </w:trPr>
+        <w:tc>
+          <w:tcPr>
+            <w:tcW w:w="1026" w:type="pct"/>
+            <w:tcBorders>
+              <w:top w:val="single" w:sz="4" w:space="0" w:color="000000"/>
+              <w:left w:val="single" w:sz="8" w:space="0" w:color="000000"/>
+              <w:bottom w:val="single" w:sz="4" w:space="0" w:color="000000"/>
+              <w:right w:val="nil"/>
+            </w:tcBorders>
+            <w:hideMark/>
+          </w:tcPr>
+          <w:p>
+            <w:pPr>
+              <w:rPr>
+                <w:rFonts w:cs="Arial"/>
+                <w:b/>
+                <w:lang w:val="es-ES"/>
+              </w:rPr>
+            </w:pPr>
+            <w:r>
+              <w:rPr>
+                <w:rFonts w:cs="Arial"/>
+                <w:b/>
+                <w:lang w:val="es-ES"/>
+              </w:rPr>
+              <w:t>Autor(es):</w:t>
+            </w:r>
+          </w:p>
+        </w:tc>
+        <w:tc>
+          <w:tcPr>
+            <w:tcW w:w="3974" w:type="pct"/>
+            <w:tcBorders>
+              <w:top w:val="single" w:sz="4" w:space="0" w:color="000000"/>
+              <w:left w:val="single" w:sz="4" w:space="0" w:color="000000"/>
+              <w:bottom w:val="single" w:sz="4" w:space="0" w:color="000000"/>
+              <w:right w:val="single" w:sz="8" w:space="0" w:color="000000"/>
+            </w:tcBorders>
+          </w:tcPr>
+          <w:p>
+            <w:pPr>
+              <w:rPr>
+                <w:rFonts w:cs="Arial"/>
+                <w:lang w:val="es-ES"/>
+              </w:rPr>
+            </w:pPr>
+            <w:r>
+              <w:rPr>
+                <w:rFonts w:cs="Arial"/>
+                <w:lang w:val="es-ES"/>
+              </w:rPr>
+              <w:t>Arturo Villa López</w:t>
+            </w:r>
+          </w:p>
+        </w:tc>
+      </w:tr>
+      <w:tr>
+        <w:trPr>
+          <w:trHeight w:val="329"/>
+        </w:trPr>
+        <w:tc>
+          <w:tcPr>
+            <w:tcW w:w="1026" w:type="pct"/>
+            <w:tcBorders>
+              <w:top w:val="single" w:sz="4" w:space="0" w:color="000000"/>
+              <w:left w:val="single" w:sz="8" w:space="0" w:color="000000"/>
+              <w:bottom w:val="single" w:sz="4" w:space="0" w:color="000000"/>
+              <w:right w:val="nil"/>
+            </w:tcBorders>
+          </w:tcPr>
+          <w:p>
+            <w:pPr>
+              <w:rPr>
+                <w:rFonts w:cs="Arial"/>
+                <w:b/>
+                <w:lang w:val="es-ES"/>
+              </w:rPr>
+            </w:pPr>
+            <w:r>
+              <w:rPr>
+                <w:rFonts w:cs="Arial"/>
+                <w:b/>
+                <w:lang w:val="es-ES"/>
+              </w:rPr>
+              <w:t>Descripción:</w:t>
+            </w:r>
+          </w:p>
+        </w:tc>
+        <w:tc>
+          <w:tcPr>
+            <w:tcW w:w="3974" w:type="pct"/>
+            <w:tcBorders>
+              <w:top w:val="single" w:sz="4" w:space="0" w:color="000000"/>
+              <w:left w:val="single" w:sz="4" w:space="0" w:color="000000"/>
+              <w:bottom w:val="single" w:sz="4" w:space="0" w:color="000000"/>
+              <w:right w:val="single" w:sz="8" w:space="0" w:color="000000"/>
+            </w:tcBorders>
+          </w:tcPr>
+          <w:p>
+            <w:pPr>
+              <w:jc w:val="both"/>
+              <w:rPr>
+                <w:rFonts w:cs="Arial"/>
+                <w:lang w:val="es-ES"/>
+              </w:rPr>
+            </w:pPr>
+            <w:r>
+              <w:rPr>
+                <w:rFonts w:cs="Arial"/>
+                <w:lang w:val="es-ES"/>
+              </w:rPr>
+              <w:t xml:space="preserve">El </w:t>
+            </w:r>
+            <w:r>
+              <w:rPr>
+                <w:rFonts w:cs="Arial"/>
+                <w:lang w:val="es-ES"/>
+              </w:rPr>
+              <w:t>Gerente</w:t>
+            </w:r>
+            <w:r>
+              <w:rPr>
+                <w:rFonts w:cs="Arial"/>
+                <w:lang w:val="es-ES"/>
+              </w:rPr>
+              <w:t xml:space="preserve"> puede cancelar un pedido antes de que llegue a la cocina</w:t>
+            </w:r>
+          </w:p>
+        </w:tc>
+      </w:tr>
+      <w:tr>
+        <w:trPr>
+          <w:trHeight w:val="329"/>
+        </w:trPr>
+        <w:tc>
+          <w:tcPr>
+            <w:tcW w:w="1026" w:type="pct"/>
+            <w:tcBorders>
+              <w:top w:val="single" w:sz="4" w:space="0" w:color="000000"/>
+              <w:left w:val="single" w:sz="8" w:space="0" w:color="000000"/>
+              <w:bottom w:val="single" w:sz="4" w:space="0" w:color="000000"/>
+              <w:right w:val="nil"/>
+            </w:tcBorders>
+          </w:tcPr>
+          <w:p>
+            <w:pPr>
+              <w:rPr>
+                <w:rFonts w:cs="Arial"/>
+                <w:b/>
+                <w:lang w:val="es-ES"/>
+              </w:rPr>
+            </w:pPr>
+            <w:r>
+              <w:rPr>
+                <w:rFonts w:cs="Arial"/>
+                <w:b/>
+                <w:lang w:val="es-ES"/>
+              </w:rPr>
+              <w:lastRenderedPageBreak/>
+              <w:t>Actor(es):</w:t>
+            </w:r>
+          </w:p>
+        </w:tc>
+        <w:tc>
+          <w:tcPr>
+            <w:tcW w:w="3974" w:type="pct"/>
+            <w:tcBorders>
+              <w:top w:val="single" w:sz="4" w:space="0" w:color="000000"/>
+              <w:left w:val="single" w:sz="4" w:space="0" w:color="000000"/>
+              <w:bottom w:val="single" w:sz="4" w:space="0" w:color="000000"/>
+              <w:right w:val="single" w:sz="8" w:space="0" w:color="000000"/>
+            </w:tcBorders>
+          </w:tcPr>
+          <w:p>
+            <w:pPr>
+              <w:rPr>
+                <w:rFonts w:cs="Arial"/>
+                <w:lang w:val="es-ES"/>
+              </w:rPr>
+            </w:pPr>
+            <w:r>
+              <w:rPr>
+                <w:rFonts w:cs="Arial"/>
+                <w:lang w:val="es-ES"/>
+              </w:rPr>
+              <w:t>Gerente</w:t>
+            </w:r>
+          </w:p>
+        </w:tc>
+      </w:tr>
+      <w:tr>
+        <w:trPr>
+          <w:trHeight w:val="329"/>
+        </w:trPr>
+        <w:tc>
+          <w:tcPr>
+            <w:tcW w:w="1026" w:type="pct"/>
+            <w:tcBorders>
+              <w:top w:val="single" w:sz="4" w:space="0" w:color="000000"/>
+              <w:left w:val="single" w:sz="8" w:space="0" w:color="000000"/>
+              <w:bottom w:val="single" w:sz="4" w:space="0" w:color="000000"/>
+              <w:right w:val="nil"/>
+            </w:tcBorders>
+          </w:tcPr>
+          <w:p>
+            <w:pPr>
+              <w:rPr>
+                <w:rFonts w:cs="Arial"/>
+                <w:b/>
+                <w:lang w:val="es-ES"/>
+              </w:rPr>
+            </w:pPr>
+            <w:r>
+              <w:rPr>
+                <w:rFonts w:cs="Arial"/>
+                <w:b/>
+                <w:lang w:val="es-ES"/>
+              </w:rPr>
+              <w:t>Disparador:</w:t>
+            </w:r>
+          </w:p>
+        </w:tc>
+        <w:tc>
+          <w:tcPr>
+            <w:tcW w:w="3974" w:type="pct"/>
+            <w:tcBorders>
+              <w:top w:val="single" w:sz="4" w:space="0" w:color="000000"/>
+              <w:left w:val="single" w:sz="4" w:space="0" w:color="000000"/>
+              <w:bottom w:val="single" w:sz="4" w:space="0" w:color="000000"/>
+              <w:right w:val="single" w:sz="8" w:space="0" w:color="000000"/>
+            </w:tcBorders>
+          </w:tcPr>
+          <w:p>
+            <w:pPr>
+              <w:rPr>
+                <w:rFonts w:cs="Arial"/>
+                <w:lang w:val="es-ES"/>
+              </w:rPr>
+            </w:pPr>
+            <w:r>
+              <w:rPr>
+                <w:rFonts w:cs="Arial"/>
+                <w:lang w:val="es-ES"/>
+              </w:rPr>
+              <w:t>El</w:t>
+            </w:r>
+            <w:r>
+              <w:rPr>
+                <w:rFonts w:cs="Arial"/>
+                <w:lang w:val="es-ES"/>
+              </w:rPr>
+              <w:t xml:space="preserve"> Gerente</w:t>
+            </w:r>
+            <w:r>
+              <w:rPr>
+                <w:rFonts w:cs="Arial"/>
+                <w:lang w:val="es-ES"/>
+              </w:rPr>
+              <w:t xml:space="preserve"> selecciona la opción “</w:t>
+            </w:r>
+            <w:r>
+              <w:rPr>
+                <w:rFonts w:cs="Arial"/>
+                <w:lang w:val="es-ES"/>
+              </w:rPr>
+              <w:t>Ver Productos</w:t>
+            </w:r>
+            <w:r>
+              <w:rPr>
+                <w:rFonts w:cs="Arial"/>
+                <w:lang w:val="es-ES"/>
+              </w:rPr>
+              <w:t xml:space="preserve">” </w:t>
+            </w:r>
+          </w:p>
+        </w:tc>
+      </w:tr>
+      <w:tr>
+        <w:trPr>
+          <w:trHeight w:val="329"/>
+        </w:trPr>
+        <w:tc>
+          <w:tcPr>
+            <w:tcW w:w="1026" w:type="pct"/>
+            <w:tcBorders>
+              <w:top w:val="single" w:sz="4" w:space="0" w:color="000000"/>
+              <w:left w:val="single" w:sz="8" w:space="0" w:color="000000"/>
+              <w:bottom w:val="single" w:sz="4" w:space="0" w:color="000000"/>
+              <w:right w:val="nil"/>
+            </w:tcBorders>
+          </w:tcPr>
+          <w:p>
+            <w:pPr>
+              <w:rPr>
+                <w:rFonts w:cs="Arial"/>
+                <w:b/>
+                <w:lang w:val="es-ES"/>
+              </w:rPr>
+            </w:pPr>
+            <w:r>
+              <w:rPr>
+                <w:rFonts w:cs="Arial"/>
+                <w:b/>
+                <w:lang w:val="es-ES"/>
+              </w:rPr>
+              <w:t>Precondiciones:</w:t>
+            </w:r>
+          </w:p>
+        </w:tc>
+        <w:tc>
+          <w:tcPr>
+            <w:tcW w:w="3974" w:type="pct"/>
+            <w:tcBorders>
+              <w:top w:val="single" w:sz="4" w:space="0" w:color="000000"/>
+              <w:left w:val="single" w:sz="4" w:space="0" w:color="000000"/>
+              <w:bottom w:val="single" w:sz="4" w:space="0" w:color="000000"/>
+              <w:right w:val="single" w:sz="8" w:space="0" w:color="000000"/>
+            </w:tcBorders>
+          </w:tcPr>
+          <w:p>
+            <w:pPr>
+              <w:rPr>
+                <w:rFonts w:cs="Arial"/>
+                <w:lang w:val="es-ES"/>
+              </w:rPr>
+            </w:pPr>
+            <w:r>
+              <w:rPr>
+                <w:rFonts w:cs="Arial"/>
+                <w:lang w:val="es-ES"/>
+              </w:rPr>
+              <w:t xml:space="preserve">PRE-1 Debe existir al menos un </w:t>
+            </w:r>
+            <w:r>
+              <w:rPr>
+                <w:rFonts w:cs="Arial"/>
+                <w:lang w:val="es-ES"/>
+              </w:rPr>
+              <w:t>producto registrado.</w:t>
+            </w:r>
+          </w:p>
+        </w:tc>
+      </w:tr>
+      <w:tr>
+        <w:trPr>
+          <w:trHeight w:val="329"/>
+        </w:trPr>
+        <w:tc>
+          <w:tcPr>
+            <w:tcW w:w="1026" w:type="pct"/>
+            <w:tcBorders>
+              <w:top w:val="single" w:sz="4" w:space="0" w:color="000000"/>
+              <w:left w:val="single" w:sz="8" w:space="0" w:color="000000"/>
+              <w:bottom w:val="single" w:sz="4" w:space="0" w:color="000000"/>
+              <w:right w:val="nil"/>
+            </w:tcBorders>
+            <w:hideMark/>
+          </w:tcPr>
+          <w:p>
+            <w:pPr>
+              <w:rPr>
+                <w:rFonts w:cs="Arial"/>
+                <w:b/>
+                <w:lang w:val="es-ES"/>
+              </w:rPr>
+            </w:pPr>
+            <w:r>
+              <w:rPr>
+                <w:rFonts w:cs="Arial"/>
+                <w:b/>
+                <w:lang w:val="es-ES"/>
+              </w:rPr>
+              <w:t>Flujo Normal:</w:t>
+            </w:r>
+          </w:p>
+        </w:tc>
+        <w:tc>
+          <w:tcPr>
+            <w:tcW w:w="3974" w:type="pct"/>
+            <w:tcBorders>
+              <w:top w:val="single" w:sz="4" w:space="0" w:color="000000"/>
+              <w:left w:val="single" w:sz="4" w:space="0" w:color="000000"/>
+              <w:bottom w:val="single" w:sz="4" w:space="0" w:color="000000"/>
+              <w:right w:val="single" w:sz="8" w:space="0" w:color="000000"/>
+            </w:tcBorders>
+          </w:tcPr>
+          <w:p>
+            <w:pPr>
+              <w:pStyle w:val="ListParagraph"/>
+              <w:numPr>
+                <w:ilvl w:val="0"/>
+                <w:numId w:val="11"/>
+              </w:numPr>
+              <w:rPr>
+                <w:lang w:val="es-ES"/>
+              </w:rPr>
+            </w:pPr>
+            <w:r>
+              <w:rPr>
+                <w:lang w:val="es-ES"/>
+              </w:rPr>
+              <w:t>El sistema muestra la pantalla “</w:t>
+            </w:r>
+            <w:proofErr w:type="spellStart"/>
+            <w:r>
+              <w:rPr>
+                <w:lang w:val="es-ES"/>
+              </w:rPr>
+              <w:t>VisualizarListaProductos</w:t>
+            </w:r>
+            <w:proofErr w:type="spellEnd"/>
+            <w:r>
+              <w:rPr>
+                <w:lang w:val="es-ES"/>
+              </w:rPr>
+              <w:t>”, recupera una lista de productos “disponibles” y los muestra.</w:t>
+            </w:r>
+          </w:p>
+          <w:p>
+            <w:pPr>
+              <w:pStyle w:val="ListParagraph"/>
+              <w:numPr>
+                <w:ilvl w:val="0"/>
+                <w:numId w:val="11"/>
+              </w:numPr>
+              <w:rPr>
+                <w:lang w:val="es-ES"/>
+              </w:rPr>
+            </w:pPr>
+            <w:r>
+              <w:rPr>
+                <w:lang w:val="es-ES"/>
+              </w:rPr>
+              <w:t>El gerente ingresa el código de un producto y selecciona la opción “</w:t>
+            </w:r>
+            <w:r>
+              <w:rPr>
+                <w:lang w:val="es-ES"/>
+              </w:rPr>
+              <w:t>Buscar</w:t>
+            </w:r>
+            <w:r>
+              <w:rPr>
+                <w:lang w:val="es-ES"/>
+              </w:rPr>
+              <w:t>”</w:t>
+            </w:r>
+            <w:r>
+              <w:rPr>
+                <w:lang w:val="es-ES"/>
+              </w:rPr>
+              <w:t xml:space="preserve"> (</w:t>
+            </w:r>
+            <w:r>
+              <w:rPr>
+                <w:lang w:val="es-ES"/>
+              </w:rPr>
+              <w:t>ver F2.1) (ver FA2.2) (ver EX1)</w:t>
+            </w:r>
+          </w:p>
+          <w:p>
+            <w:pPr>
+              <w:pStyle w:val="ListParagraph"/>
+              <w:numPr>
+                <w:ilvl w:val="0"/>
+                <w:numId w:val="11"/>
+              </w:numPr>
+              <w:rPr>
+                <w:lang w:val="es-ES"/>
+              </w:rPr>
+            </w:pPr>
+            <w:r>
+              <w:rPr>
+                <w:lang w:val="es-ES"/>
+              </w:rPr>
+              <w:t>El sistema muestra en la lista los resultados de la búsqueda con los códigos correspondientes al ingresado por el gerente.</w:t>
+            </w:r>
+          </w:p>
+          <w:p>
+            <w:pPr>
+              <w:pStyle w:val="ListParagraph"/>
+              <w:numPr>
+                <w:ilvl w:val="0"/>
+                <w:numId w:val="11"/>
+              </w:numPr>
+              <w:rPr>
+                <w:lang w:val="es-ES"/>
+              </w:rPr>
+            </w:pPr>
+            <w:r>
+              <w:rPr>
+                <w:lang w:val="es-ES"/>
+              </w:rPr>
+              <w:t>El gerente visualiza el producto deseado y selecciona la opción “regresar”.</w:t>
+            </w:r>
+          </w:p>
+          <w:p>
+            <w:pPr>
+              <w:pStyle w:val="ListParagraph"/>
+              <w:numPr>
+                <w:ilvl w:val="0"/>
+                <w:numId w:val="11"/>
+              </w:numPr>
+              <w:rPr>
+                <w:lang w:val="es-ES"/>
+              </w:rPr>
+            </w:pPr>
+            <w:r>
+              <w:rPr>
+                <w:lang w:val="es-ES"/>
+              </w:rPr>
+              <w:t>El sistema cierra la ventana y redirige a la pantalla anterior.</w:t>
+            </w:r>
+          </w:p>
+          <w:p>
+            <w:pPr>
+              <w:rPr>
+                <w:lang w:val="es-ES"/>
+              </w:rPr>
+            </w:pPr>
+            <w:r>
+              <w:rPr>
+                <w:lang w:val="es-ES"/>
+              </w:rPr>
+              <w:t>Fin_ CU</w:t>
+            </w:r>
+          </w:p>
+        </w:tc>
+      </w:tr>
+      <w:tr>
+        <w:trPr>
+          <w:trHeight w:val="329"/>
+        </w:trPr>
+        <w:tc>
+          <w:tcPr>
+            <w:tcW w:w="1026" w:type="pct"/>
+            <w:tcBorders>
+              <w:top w:val="single" w:sz="4" w:space="0" w:color="000000"/>
+              <w:left w:val="single" w:sz="8" w:space="0" w:color="000000"/>
+              <w:bottom w:val="single" w:sz="4" w:space="0" w:color="000000"/>
+              <w:right w:val="nil"/>
+            </w:tcBorders>
+            <w:hideMark/>
+          </w:tcPr>
+          <w:p>
+            <w:pPr>
+              <w:rPr>
+                <w:rFonts w:cs="Arial"/>
+                <w:b/>
+                <w:lang w:val="es-ES"/>
+              </w:rPr>
+            </w:pPr>
+            <w:r>
+              <w:rPr>
+                <w:rFonts w:cs="Arial"/>
+                <w:b/>
+                <w:lang w:val="es-ES"/>
+              </w:rPr>
+              <w:t>Flujos Alternos:</w:t>
+            </w:r>
+          </w:p>
+        </w:tc>
+        <w:tc>
+          <w:tcPr>
+            <w:tcW w:w="3974" w:type="pct"/>
+            <w:tcBorders>
+              <w:top w:val="single" w:sz="4" w:space="0" w:color="000000"/>
+              <w:left w:val="single" w:sz="4" w:space="0" w:color="000000"/>
+              <w:bottom w:val="single" w:sz="4" w:space="0" w:color="000000"/>
+              <w:right w:val="single" w:sz="8" w:space="0" w:color="000000"/>
+            </w:tcBorders>
+            <w:hideMark/>
+          </w:tcPr>
+          <w:p>
+            <w:pPr>
+              <w:rPr>
+                <w:rFonts w:cs="Arial"/>
+                <w:lang w:val="es-ES"/>
+              </w:rPr>
+            </w:pPr>
+            <w:r>
+              <w:rPr>
+                <w:rFonts w:cs="Arial"/>
+                <w:lang w:val="es-ES"/>
+              </w:rPr>
+              <w:t xml:space="preserve">FA2.1 </w:t>
+            </w:r>
+            <w:r>
+              <w:rPr>
+                <w:rFonts w:cs="Arial"/>
+                <w:lang w:val="es-ES"/>
+              </w:rPr>
+              <w:t>Editar Producto</w:t>
+            </w:r>
+          </w:p>
+          <w:p>
+            <w:pPr>
+              <w:pStyle w:val="ListParagraph"/>
+              <w:numPr>
+                <w:ilvl w:val="0"/>
+                <w:numId w:val="16"/>
+              </w:numPr>
+              <w:rPr>
+                <w:rFonts w:cs="Arial"/>
+                <w:lang w:val="es-ES"/>
+              </w:rPr>
+            </w:pPr>
+            <w:r>
+              <w:rPr>
+                <w:rFonts w:cs="Arial"/>
+                <w:lang w:val="es-ES"/>
+              </w:rPr>
+              <w:t>El gerente selecciona la opción “Editar”.</w:t>
+            </w:r>
+          </w:p>
+          <w:p>
+            <w:pPr>
+              <w:pStyle w:val="ListParagraph"/>
+              <w:numPr>
+                <w:ilvl w:val="0"/>
+                <w:numId w:val="16"/>
+              </w:numPr>
+              <w:rPr>
+                <w:rFonts w:cs="Arial"/>
+                <w:lang w:val="es-ES"/>
+              </w:rPr>
+            </w:pPr>
+            <w:r>
+              <w:rPr>
+                <w:rFonts w:cs="Arial"/>
+                <w:lang w:val="es-ES"/>
+              </w:rPr>
+              <w:t>El sistema redirige al sistema al “CU15-Editar producto”.</w:t>
+            </w:r>
+          </w:p>
+          <w:p>
+            <w:pPr>
+              <w:rPr>
+                <w:rFonts w:cs="Arial"/>
+                <w:lang w:val="es-ES"/>
+              </w:rPr>
+            </w:pPr>
+            <w:r>
+              <w:rPr>
+                <w:rFonts w:cs="Arial"/>
+                <w:lang w:val="es-ES"/>
+              </w:rPr>
+              <w:t>F</w:t>
+            </w:r>
+            <w:r>
+              <w:rPr>
+                <w:rFonts w:cs="Arial"/>
+                <w:lang w:val="es-ES"/>
+              </w:rPr>
+              <w:t>in FA2.1</w:t>
+            </w:r>
+            <w:r>
+              <w:rPr>
+                <w:rFonts w:cs="Arial"/>
+                <w:lang w:val="es-ES"/>
+              </w:rPr>
+              <w:t xml:space="preserve"> </w:t>
+            </w:r>
+          </w:p>
+          <w:p>
+            <w:pPr>
+              <w:rPr>
+                <w:rFonts w:cs="Arial"/>
+                <w:lang w:val="es-ES"/>
+              </w:rPr>
+            </w:pPr>
+          </w:p>
+          <w:p>
+            <w:pPr>
+              <w:rPr>
+                <w:rFonts w:cs="Arial"/>
+                <w:lang w:val="es-ES"/>
+              </w:rPr>
+            </w:pPr>
+            <w:r>
+              <w:rPr>
+                <w:rFonts w:cs="Arial"/>
+                <w:lang w:val="es-ES"/>
+              </w:rPr>
+              <w:t>FA2.2 Dar de baja producto</w:t>
+            </w:r>
+          </w:p>
+          <w:p>
+            <w:pPr>
+              <w:pStyle w:val="ListParagraph"/>
+              <w:numPr>
+                <w:ilvl w:val="0"/>
+                <w:numId w:val="17"/>
+              </w:numPr>
+              <w:rPr>
+                <w:rFonts w:cs="Arial"/>
+                <w:lang w:val="es-ES"/>
+              </w:rPr>
+            </w:pPr>
+            <w:r>
+              <w:rPr>
+                <w:rFonts w:cs="Arial"/>
+                <w:lang w:val="es-ES"/>
+              </w:rPr>
+              <w:t>El gerente selecciona la opción “Eliminar”</w:t>
+            </w:r>
+          </w:p>
+          <w:p>
+            <w:pPr>
+              <w:pStyle w:val="ListParagraph"/>
+              <w:numPr>
+                <w:ilvl w:val="0"/>
+                <w:numId w:val="17"/>
+              </w:numPr>
+              <w:rPr>
+                <w:rFonts w:cs="Arial"/>
+                <w:lang w:val="es-ES"/>
+              </w:rPr>
+            </w:pPr>
+            <w:r>
+              <w:rPr>
+                <w:rFonts w:cs="Arial"/>
+                <w:lang w:val="es-ES"/>
+              </w:rPr>
+              <w:t>El sistema redirige al sistema al “CU16-Dar de baja producto”</w:t>
+            </w:r>
+          </w:p>
+          <w:p>
+            <w:pPr>
+              <w:rPr>
+                <w:rFonts w:cs="Arial"/>
+                <w:lang w:val="es-ES"/>
+              </w:rPr>
+            </w:pPr>
+            <w:r>
+              <w:rPr>
+                <w:rFonts w:cs="Arial"/>
+                <w:lang w:val="es-ES"/>
+              </w:rPr>
+              <w:t>Fin FA2.2</w:t>
+            </w:r>
+          </w:p>
+        </w:tc>
+      </w:tr>
+      <w:tr>
+        <w:trPr>
+          <w:trHeight w:val="329"/>
+        </w:trPr>
+        <w:tc>
+          <w:tcPr>
+            <w:tcW w:w="1026" w:type="pct"/>
+            <w:tcBorders>
+              <w:top w:val="single" w:sz="4" w:space="0" w:color="000000"/>
+              <w:left w:val="single" w:sz="8" w:space="0" w:color="000000"/>
+              <w:bottom w:val="single" w:sz="4" w:space="0" w:color="000000"/>
+              <w:right w:val="nil"/>
+            </w:tcBorders>
+            <w:hideMark/>
+          </w:tcPr>
+          <w:p>
+            <w:pPr>
+              <w:rPr>
+                <w:rFonts w:cs="Arial"/>
+                <w:b/>
+                <w:lang w:val="es-ES"/>
+              </w:rPr>
+            </w:pPr>
+            <w:r>
+              <w:rPr>
+                <w:rFonts w:cs="Arial"/>
+                <w:b/>
+                <w:lang w:val="es-ES"/>
+              </w:rPr>
+              <w:t>Excepciones:</w:t>
+            </w:r>
+          </w:p>
+        </w:tc>
+        <w:tc>
+          <w:tcPr>
+            <w:tcW w:w="3974" w:type="pct"/>
+            <w:tcBorders>
+              <w:top w:val="single" w:sz="4" w:space="0" w:color="000000"/>
+              <w:left w:val="single" w:sz="4" w:space="0" w:color="000000"/>
+              <w:bottom w:val="single" w:sz="4" w:space="0" w:color="000000"/>
+              <w:right w:val="single" w:sz="8" w:space="0" w:color="000000"/>
+            </w:tcBorders>
+          </w:tcPr>
+          <w:p>
+            <w:pPr>
+              <w:rPr>
+                <w:lang w:val="es-ES"/>
+              </w:rPr>
+            </w:pPr>
+            <w:r>
+              <w:rPr>
+                <w:rFonts w:cs="Arial"/>
+                <w:lang w:val="es-ES"/>
+              </w:rPr>
+              <w:t xml:space="preserve">EX1. </w:t>
+            </w:r>
+            <w:r>
+              <w:rPr>
+                <w:lang w:val="es-ES"/>
+              </w:rPr>
+              <w:t>Falló la conexión con la base de datos.</w:t>
+            </w:r>
+          </w:p>
+          <w:p>
+            <w:pPr>
+              <w:pStyle w:val="ListParagraph"/>
+              <w:numPr>
+                <w:ilvl w:val="0"/>
+                <w:numId w:val="14"/>
+              </w:numPr>
+              <w:rPr>
+                <w:rFonts w:cs="Times New Roman"/>
+                <w:lang w:val="es-ES"/>
+              </w:rPr>
+            </w:pPr>
+            <w:r>
+              <w:rPr>
+                <w:rFonts w:cs="Arial"/>
+                <w:lang w:val="es-ES"/>
+              </w:rPr>
+              <w:t>El sistema muestra el mensaje de error: “Lo sentimos, por el momento es imposible conectarse a la base de datos, intente mas tardé”.</w:t>
+            </w:r>
+          </w:p>
+          <w:p>
+            <w:pPr>
+              <w:pStyle w:val="ListParagraph"/>
+              <w:numPr>
+                <w:ilvl w:val="0"/>
+                <w:numId w:val="14"/>
+              </w:numPr>
+              <w:rPr>
+                <w:rFonts w:cs="Times New Roman"/>
+                <w:lang w:val="es-ES"/>
+              </w:rPr>
+            </w:pPr>
+            <w:r>
+              <w:rPr>
+                <w:rFonts w:cs="Arial"/>
+                <w:lang w:val="es-ES"/>
+              </w:rPr>
+              <w:t xml:space="preserve">El </w:t>
+            </w:r>
+            <w:r>
+              <w:rPr>
+                <w:rFonts w:cs="Arial"/>
+                <w:lang w:val="es-ES"/>
+              </w:rPr>
+              <w:t>gerente</w:t>
+            </w:r>
+            <w:r>
+              <w:rPr>
+                <w:rFonts w:cs="Arial"/>
+                <w:lang w:val="es-ES"/>
+              </w:rPr>
+              <w:t xml:space="preserve"> selecciona la opción “Aceptar”</w:t>
+            </w:r>
+          </w:p>
+          <w:p>
+            <w:pPr>
+              <w:pStyle w:val="ListParagraph"/>
+              <w:numPr>
+                <w:ilvl w:val="0"/>
+                <w:numId w:val="14"/>
+              </w:numPr>
+              <w:rPr>
+                <w:rFonts w:cs="Times New Roman"/>
+                <w:lang w:val="es-ES"/>
+              </w:rPr>
+            </w:pPr>
+            <w:r>
+              <w:rPr>
+                <w:rFonts w:cs="Arial"/>
+                <w:lang w:val="es-ES"/>
+              </w:rPr>
+              <w:t>El sistema se redirige a la pantalla anterior.</w:t>
+            </w:r>
+          </w:p>
+        </w:tc>
+      </w:tr>
+      <w:tr>
+        <w:trPr>
+          <w:trHeight w:val="348"/>
+        </w:trPr>
+        <w:tc>
+          <w:tcPr>
+            <w:tcW w:w="1026" w:type="pct"/>
+            <w:tcBorders>
+              <w:top w:val="single" w:sz="4" w:space="0" w:color="000000"/>
+              <w:left w:val="single" w:sz="8" w:space="0" w:color="000000"/>
+              <w:bottom w:val="single" w:sz="4" w:space="0" w:color="000000"/>
+              <w:right w:val="nil"/>
+            </w:tcBorders>
+            <w:hideMark/>
+          </w:tcPr>
+          <w:p>
+            <w:pPr>
+              <w:rPr>
+                <w:rFonts w:cs="Arial"/>
+                <w:b/>
+                <w:lang w:val="es-ES"/>
+              </w:rPr>
+            </w:pPr>
+            <w:proofErr w:type="spellStart"/>
+            <w:r>
+              <w:rPr>
+                <w:rFonts w:cs="Arial"/>
+                <w:b/>
+                <w:lang w:val="es-ES"/>
+              </w:rPr>
+              <w:t>Pos</w:t>
+            </w:r>
+            <w:r>
+              <w:rPr>
+                <w:rFonts w:cs="Arial"/>
+                <w:b/>
+                <w:lang w:val="es-ES"/>
+              </w:rPr>
+              <w:t>t</w:t>
+            </w:r>
+            <w:r>
+              <w:rPr>
+                <w:rFonts w:cs="Arial"/>
+                <w:b/>
+                <w:lang w:val="es-ES"/>
+              </w:rPr>
+              <w:t>condiciones</w:t>
+            </w:r>
+            <w:proofErr w:type="spellEnd"/>
+            <w:r>
+              <w:rPr>
+                <w:rFonts w:cs="Arial"/>
+                <w:b/>
+                <w:lang w:val="es-ES"/>
+              </w:rPr>
+              <w:t>:</w:t>
+            </w:r>
+          </w:p>
+        </w:tc>
+        <w:tc>
+          <w:tcPr>
+            <w:tcW w:w="3974" w:type="pct"/>
+            <w:tcBorders>
+              <w:top w:val="single" w:sz="4" w:space="0" w:color="000000"/>
+              <w:left w:val="single" w:sz="4" w:space="0" w:color="000000"/>
+              <w:bottom w:val="single" w:sz="4" w:space="0" w:color="000000"/>
+              <w:right w:val="single" w:sz="8" w:space="0" w:color="000000"/>
+            </w:tcBorders>
+          </w:tcPr>
+          <w:p>
+            <w:pPr>
+              <w:rPr>
+                <w:rFonts w:cs="Arial"/>
+                <w:lang w:val="es-ES"/>
+              </w:rPr>
+            </w:pPr>
+            <w:r>
+              <w:rPr>
+                <w:rFonts w:cs="Arial"/>
+                <w:lang w:val="es-ES"/>
+              </w:rPr>
+              <w:t xml:space="preserve">POST-1 </w:t>
+            </w:r>
+            <w:r>
+              <w:rPr>
+                <w:rFonts w:cs="Arial"/>
+                <w:lang w:val="es-ES"/>
+              </w:rPr>
+              <w:t>Visualización exitosa de una lista de productos</w:t>
+            </w:r>
+            <w:r>
+              <w:rPr>
+                <w:rFonts w:cs="Arial"/>
+                <w:lang w:val="es-ES"/>
+              </w:rPr>
+              <w:t>.</w:t>
             </w:r>
           </w:p>
         </w:tc>
@@ -2936,6 +5640,95 @@
     </w:lvl>
   </w:abstractNum>
   <w:abstractNum w:abstractNumId="3" w15:restartNumberingAfterBreak="0">
+    <w:nsid w:val="126D1B02"/>
+    <w:multiLevelType w:val="hybridMultilevel"/>
+    <w:tmpl w:val="7B20FA96"/>
+    <w:lvl w:ilvl="0" w:tplc="0409000F">
+      <w:start w:val="1"/>
+      <w:numFmt w:val="decimal"/>
+      <w:lvlText w:val="%1."/>
+      <w:lvlJc w:val="left"/>
+      <w:pPr>
+        <w:ind w:left="720" w:hanging="360"/>
+      </w:pPr>
+      <w:rPr>
+        <w:rFonts w:hint="default"/>
+      </w:rPr>
+    </w:lvl>
+    <w:lvl w:ilvl="1" w:tplc="04090019" w:tentative="1">
+      <w:start w:val="1"/>
+      <w:numFmt w:val="lowerLetter"/>
+      <w:lvlText w:val="%2."/>
+      <w:lvlJc w:val="left"/>
+      <w:pPr>
+        <w:ind w:left="1440" w:hanging="360"/>
+      </w:pPr>
+    </w:lvl>
+    <w:lvl w:ilvl="2" w:tplc="0409001B" w:tentative="1">
+      <w:start w:val="1"/>
+      <w:numFmt w:val="lowerRoman"/>
+      <w:lvlText w:val="%3."/>
+      <w:lvlJc w:val="right"/>
+      <w:pPr>
+        <w:ind w:left="2160" w:hanging="180"/>
+      </w:pPr>
+    </w:lvl>
+    <w:lvl w:ilvl="3" w:tplc="0409000F" w:tentative="1">
+      <w:start w:val="1"/>
+      <w:numFmt w:val="decimal"/>
+      <w:lvlText w:val="%4."/>
+      <w:lvlJc w:val="left"/>
+      <w:pPr>
+        <w:ind w:left="2880" w:hanging="360"/>
+      </w:pPr>
+    </w:lvl>
+    <w:lvl w:ilvl="4" w:tplc="04090019" w:tentative="1">
+      <w:start w:val="1"/>
+      <w:numFmt w:val="lowerLetter"/>
+      <w:lvlText w:val="%5."/>
+      <w:lvlJc w:val="left"/>
+      <w:pPr>
+        <w:ind w:left="3600" w:hanging="360"/>
+      </w:pPr>
+    </w:lvl>
+    <w:lvl w:ilvl="5" w:tplc="0409001B" w:tentative="1">
+      <w:start w:val="1"/>
+      <w:numFmt w:val="lowerRoman"/>
+      <w:lvlText w:val="%6."/>
+      <w:lvlJc w:val="right"/>
+      <w:pPr>
+        <w:ind w:left="4320" w:hanging="180"/>
+      </w:pPr>
+    </w:lvl>
+    <w:lvl w:ilvl="6" w:tplc="0409000F" w:tentative="1">
+      <w:start w:val="1"/>
+      <w:numFmt w:val="decimal"/>
+      <w:lvlText w:val="%7."/>
+      <w:lvlJc w:val="left"/>
+      <w:pPr>
+        <w:ind w:left="5040" w:hanging="360"/>
+      </w:pPr>
+    </w:lvl>
+    <w:lvl w:ilvl="7" w:tplc="04090019" w:tentative="1">
+      <w:start w:val="1"/>
+      <w:numFmt w:val="lowerLetter"/>
+      <w:lvlText w:val="%8."/>
+      <w:lvlJc w:val="left"/>
+      <w:pPr>
+        <w:ind w:left="5760" w:hanging="360"/>
+      </w:pPr>
+    </w:lvl>
+    <w:lvl w:ilvl="8" w:tplc="0409001B" w:tentative="1">
+      <w:start w:val="1"/>
+      <w:numFmt w:val="lowerRoman"/>
+      <w:lvlText w:val="%9."/>
+      <w:lvlJc w:val="right"/>
+      <w:pPr>
+        <w:ind w:left="6480" w:hanging="180"/>
+      </w:pPr>
+    </w:lvl>
+  </w:abstractNum>
+  <w:abstractNum w:abstractNumId="4" w15:restartNumberingAfterBreak="0">
     <w:nsid w:val="1405465B"/>
     <w:multiLevelType w:val="hybridMultilevel"/>
     <w:tmpl w:val="FA94C444"/>
@@ -3024,7 +5817,7 @@
       </w:pPr>
     </w:lvl>
   </w:abstractNum>
-  <w:abstractNum w:abstractNumId="4" w15:restartNumberingAfterBreak="0">
+  <w:abstractNum w:abstractNumId="5" w15:restartNumberingAfterBreak="0">
     <w:nsid w:val="2D211663"/>
     <w:multiLevelType w:val="hybridMultilevel"/>
     <w:tmpl w:val="918E713C"/>
@@ -3113,7 +5906,96 @@
       </w:pPr>
     </w:lvl>
   </w:abstractNum>
-  <w:abstractNum w:abstractNumId="5" w15:restartNumberingAfterBreak="0">
+  <w:abstractNum w:abstractNumId="6" w15:restartNumberingAfterBreak="0">
+    <w:nsid w:val="2EDD1D1F"/>
+    <w:multiLevelType w:val="hybridMultilevel"/>
+    <w:tmpl w:val="D00C0ACC"/>
+    <w:lvl w:ilvl="0" w:tplc="0409000F">
+      <w:start w:val="1"/>
+      <w:numFmt w:val="decimal"/>
+      <w:lvlText w:val="%1."/>
+      <w:lvlJc w:val="left"/>
+      <w:pPr>
+        <w:ind w:left="720" w:hanging="360"/>
+      </w:pPr>
+      <w:rPr>
+        <w:rFonts w:hint="default"/>
+      </w:rPr>
+    </w:lvl>
+    <w:lvl w:ilvl="1" w:tplc="04090019" w:tentative="1">
+      <w:start w:val="1"/>
+      <w:numFmt w:val="lowerLetter"/>
+      <w:lvlText w:val="%2."/>
+      <w:lvlJc w:val="left"/>
+      <w:pPr>
+        <w:ind w:left="1440" w:hanging="360"/>
+      </w:pPr>
+    </w:lvl>
+    <w:lvl w:ilvl="2" w:tplc="0409001B" w:tentative="1">
+      <w:start w:val="1"/>
+      <w:numFmt w:val="lowerRoman"/>
+      <w:lvlText w:val="%3."/>
+      <w:lvlJc w:val="right"/>
+      <w:pPr>
+        <w:ind w:left="2160" w:hanging="180"/>
+      </w:pPr>
+    </w:lvl>
+    <w:lvl w:ilvl="3" w:tplc="0409000F" w:tentative="1">
+      <w:start w:val="1"/>
+      <w:numFmt w:val="decimal"/>
+      <w:lvlText w:val="%4."/>
+      <w:lvlJc w:val="left"/>
+      <w:pPr>
+        <w:ind w:left="2880" w:hanging="360"/>
+      </w:pPr>
+    </w:lvl>
+    <w:lvl w:ilvl="4" w:tplc="04090019" w:tentative="1">
+      <w:start w:val="1"/>
+      <w:numFmt w:val="lowerLetter"/>
+      <w:lvlText w:val="%5."/>
+      <w:lvlJc w:val="left"/>
+      <w:pPr>
+        <w:ind w:left="3600" w:hanging="360"/>
+      </w:pPr>
+    </w:lvl>
+    <w:lvl w:ilvl="5" w:tplc="0409001B" w:tentative="1">
+      <w:start w:val="1"/>
+      <w:numFmt w:val="lowerRoman"/>
+      <w:lvlText w:val="%6."/>
+      <w:lvlJc w:val="right"/>
+      <w:pPr>
+        <w:ind w:left="4320" w:hanging="180"/>
+      </w:pPr>
+    </w:lvl>
+    <w:lvl w:ilvl="6" w:tplc="0409000F" w:tentative="1">
+      <w:start w:val="1"/>
+      <w:numFmt w:val="decimal"/>
+      <w:lvlText w:val="%7."/>
+      <w:lvlJc w:val="left"/>
+      <w:pPr>
+        <w:ind w:left="5040" w:hanging="360"/>
+      </w:pPr>
+    </w:lvl>
+    <w:lvl w:ilvl="7" w:tplc="04090019" w:tentative="1">
+      <w:start w:val="1"/>
+      <w:numFmt w:val="lowerLetter"/>
+      <w:lvlText w:val="%8."/>
+      <w:lvlJc w:val="left"/>
+      <w:pPr>
+        <w:ind w:left="5760" w:hanging="360"/>
+      </w:pPr>
+    </w:lvl>
+    <w:lvl w:ilvl="8" w:tplc="0409001B" w:tentative="1">
+      <w:start w:val="1"/>
+      <w:numFmt w:val="lowerRoman"/>
+      <w:lvlText w:val="%9."/>
+      <w:lvlJc w:val="right"/>
+      <w:pPr>
+        <w:ind w:left="6480" w:hanging="180"/>
+      </w:pPr>
+    </w:lvl>
+  </w:abstractNum>
+  <w:abstractNum w:abstractNumId="7" w15:restartNumberingAfterBreak="0">
     <w:nsid w:val="3695380E"/>
     <w:multiLevelType w:val="hybridMultilevel"/>
     <w:tmpl w:val="B8D2D9B0"/>
@@ -3202,7 +6084,363 @@
       </w:pPr>
     </w:lvl>
   </w:abstractNum>
-  <w:abstractNum w:abstractNumId="6" w15:restartNumberingAfterBreak="0">
+  <w:abstractNum w:abstractNumId="8" w15:restartNumberingAfterBreak="0">
+    <w:nsid w:val="37EB63B4"/>
+    <w:multiLevelType w:val="hybridMultilevel"/>
+    <w:tmpl w:val="9BD27672"/>
+    <w:lvl w:ilvl="0" w:tplc="0409000F">
+      <w:start w:val="1"/>
+      <w:numFmt w:val="decimal"/>
+      <w:lvlText w:val="%1."/>
+      <w:lvlJc w:val="left"/>
+      <w:pPr>
+        <w:ind w:left="720" w:hanging="360"/>
+      </w:pPr>
+      <w:rPr>
+        <w:rFonts w:hint="default"/>
+      </w:rPr>
+    </w:lvl>
+    <w:lvl w:ilvl="1" w:tplc="04090019" w:tentative="1">
+      <w:start w:val="1"/>
+      <w:numFmt w:val="lowerLetter"/>
+      <w:lvlText w:val="%2."/>
+      <w:lvlJc w:val="left"/>
+      <w:pPr>
+        <w:ind w:left="1440" w:hanging="360"/>
+      </w:pPr>
+    </w:lvl>
+    <w:lvl w:ilvl="2" w:tplc="0409001B" w:tentative="1">
+      <w:start w:val="1"/>
+      <w:numFmt w:val="lowerRoman"/>
+      <w:lvlText w:val="%3."/>
+      <w:lvlJc w:val="right"/>
+      <w:pPr>
+        <w:ind w:left="2160" w:hanging="180"/>
+      </w:pPr>
+    </w:lvl>
+    <w:lvl w:ilvl="3" w:tplc="0409000F" w:tentative="1">
+      <w:start w:val="1"/>
+      <w:numFmt w:val="decimal"/>
+      <w:lvlText w:val="%4."/>
+      <w:lvlJc w:val="left"/>
+      <w:pPr>
+        <w:ind w:left="2880" w:hanging="360"/>
+      </w:pPr>
+    </w:lvl>
+    <w:lvl w:ilvl="4" w:tplc="04090019" w:tentative="1">
+      <w:start w:val="1"/>
+      <w:numFmt w:val="lowerLetter"/>
+      <w:lvlText w:val="%5."/>
+      <w:lvlJc w:val="left"/>
+      <w:pPr>
+        <w:ind w:left="3600" w:hanging="360"/>
+      </w:pPr>
+    </w:lvl>
+    <w:lvl w:ilvl="5" w:tplc="0409001B" w:tentative="1">
+      <w:start w:val="1"/>
+      <w:numFmt w:val="lowerRoman"/>
+      <w:lvlText w:val="%6."/>
+      <w:lvlJc w:val="right"/>
+      <w:pPr>
+        <w:ind w:left="4320" w:hanging="180"/>
+      </w:pPr>
+    </w:lvl>
+    <w:lvl w:ilvl="6" w:tplc="0409000F" w:tentative="1">
+      <w:start w:val="1"/>
+      <w:numFmt w:val="decimal"/>
+      <w:lvlText w:val="%7."/>
+      <w:lvlJc w:val="left"/>
+      <w:pPr>
+        <w:ind w:left="5040" w:hanging="360"/>
+      </w:pPr>
+    </w:lvl>
+    <w:lvl w:ilvl="7" w:tplc="04090019" w:tentative="1">
+      <w:start w:val="1"/>
+      <w:numFmt w:val="lowerLetter"/>
+      <w:lvlText w:val="%8."/>
+      <w:lvlJc w:val="left"/>
+      <w:pPr>
+        <w:ind w:left="5760" w:hanging="360"/>
+      </w:pPr>
+    </w:lvl>
+    <w:lvl w:ilvl="8" w:tplc="0409001B" w:tentative="1">
+      <w:start w:val="1"/>
+      <w:numFmt w:val="lowerRoman"/>
+      <w:lvlText w:val="%9."/>
+      <w:lvlJc w:val="right"/>
+      <w:pPr>
+        <w:ind w:left="6480" w:hanging="180"/>
+      </w:pPr>
+    </w:lvl>
+  </w:abstractNum>
+  <w:abstractNum w:abstractNumId="9" w15:restartNumberingAfterBreak="0">
+    <w:nsid w:val="38E722DB"/>
+    <w:multiLevelType w:val="hybridMultilevel"/>
+    <w:tmpl w:val="6E88DA2A"/>
+    <w:lvl w:ilvl="0" w:tplc="0409000F">
+      <w:start w:val="1"/>
+      <w:numFmt w:val="decimal"/>
+      <w:lvlText w:val="%1."/>
+      <w:lvlJc w:val="left"/>
+      <w:pPr>
+        <w:ind w:left="720" w:hanging="360"/>
+      </w:pPr>
+      <w:rPr>
+        <w:rFonts w:hint="default"/>
+      </w:rPr>
+    </w:lvl>
+    <w:lvl w:ilvl="1" w:tplc="04090019" w:tentative="1">
+      <w:start w:val="1"/>
+      <w:numFmt w:val="lowerLetter"/>
+      <w:lvlText w:val="%2."/>
+      <w:lvlJc w:val="left"/>
+      <w:pPr>
+        <w:ind w:left="1440" w:hanging="360"/>
+      </w:pPr>
+    </w:lvl>
+    <w:lvl w:ilvl="2" w:tplc="0409001B" w:tentative="1">
+      <w:start w:val="1"/>
+      <w:numFmt w:val="lowerRoman"/>
+      <w:lvlText w:val="%3."/>
+      <w:lvlJc w:val="right"/>
+      <w:pPr>
+        <w:ind w:left="2160" w:hanging="180"/>
+      </w:pPr>
+    </w:lvl>
+    <w:lvl w:ilvl="3" w:tplc="0409000F" w:tentative="1">
+      <w:start w:val="1"/>
+      <w:numFmt w:val="decimal"/>
+      <w:lvlText w:val="%4."/>
+      <w:lvlJc w:val="left"/>
+      <w:pPr>
+        <w:ind w:left="2880" w:hanging="360"/>
+      </w:pPr>
+    </w:lvl>
+    <w:lvl w:ilvl="4" w:tplc="04090019" w:tentative="1">
+      <w:start w:val="1"/>
+      <w:numFmt w:val="lowerLetter"/>
+      <w:lvlText w:val="%5."/>
+      <w:lvlJc w:val="left"/>
+      <w:pPr>
+        <w:ind w:left="3600" w:hanging="360"/>
+      </w:pPr>
+    </w:lvl>
+    <w:lvl w:ilvl="5" w:tplc="0409001B" w:tentative="1">
+      <w:start w:val="1"/>
+      <w:numFmt w:val="lowerRoman"/>
+      <w:lvlText w:val="%6."/>
+      <w:lvlJc w:val="right"/>
+      <w:pPr>
+        <w:ind w:left="4320" w:hanging="180"/>
+      </w:pPr>
+    </w:lvl>
+    <w:lvl w:ilvl="6" w:tplc="0409000F" w:tentative="1">
+      <w:start w:val="1"/>
+      <w:numFmt w:val="decimal"/>
+      <w:lvlText w:val="%7."/>
+      <w:lvlJc w:val="left"/>
+      <w:pPr>
+        <w:ind w:left="5040" w:hanging="360"/>
+      </w:pPr>
+    </w:lvl>
+    <w:lvl w:ilvl="7" w:tplc="04090019" w:tentative="1">
+      <w:start w:val="1"/>
+      <w:numFmt w:val="lowerLetter"/>
+      <w:lvlText w:val="%8."/>
+      <w:lvlJc w:val="left"/>
+      <w:pPr>
+        <w:ind w:left="5760" w:hanging="360"/>
+      </w:pPr>
+    </w:lvl>
+    <w:lvl w:ilvl="8" w:tplc="0409001B" w:tentative="1">
+      <w:start w:val="1"/>
+      <w:numFmt w:val="lowerRoman"/>
+      <w:lvlText w:val="%9."/>
+      <w:lvlJc w:val="right"/>
+      <w:pPr>
+        <w:ind w:left="6480" w:hanging="180"/>
+      </w:pPr>
+    </w:lvl>
+  </w:abstractNum>
+  <w:abstractNum w:abstractNumId="10" w15:restartNumberingAfterBreak="0">
+    <w:nsid w:val="3ED64CD4"/>
+    <w:multiLevelType w:val="hybridMultilevel"/>
+    <w:tmpl w:val="3542AA64"/>
+    <w:lvl w:ilvl="0" w:tplc="0409000F">
+      <w:start w:val="1"/>
+      <w:numFmt w:val="decimal"/>
+      <w:lvlText w:val="%1."/>
+      <w:lvlJc w:val="left"/>
+      <w:pPr>
+        <w:ind w:left="720" w:hanging="360"/>
+      </w:pPr>
+      <w:rPr>
+        <w:rFonts w:hint="default"/>
+      </w:rPr>
+    </w:lvl>
+    <w:lvl w:ilvl="1" w:tplc="04090019" w:tentative="1">
+      <w:start w:val="1"/>
+      <w:numFmt w:val="lowerLetter"/>
+      <w:lvlText w:val="%2."/>
+      <w:lvlJc w:val="left"/>
+      <w:pPr>
+        <w:ind w:left="1440" w:hanging="360"/>
+      </w:pPr>
+    </w:lvl>
+    <w:lvl w:ilvl="2" w:tplc="0409001B" w:tentative="1">
+      <w:start w:val="1"/>
+      <w:numFmt w:val="lowerRoman"/>
+      <w:lvlText w:val="%3."/>
+      <w:lvlJc w:val="right"/>
+      <w:pPr>
+        <w:ind w:left="2160" w:hanging="180"/>
+      </w:pPr>
+    </w:lvl>
+    <w:lvl w:ilvl="3" w:tplc="0409000F" w:tentative="1">
+      <w:start w:val="1"/>
+      <w:numFmt w:val="decimal"/>
+      <w:lvlText w:val="%4."/>
+      <w:lvlJc w:val="left"/>
+      <w:pPr>
+        <w:ind w:left="2880" w:hanging="360"/>
+      </w:pPr>
+    </w:lvl>
+    <w:lvl w:ilvl="4" w:tplc="04090019" w:tentative="1">
+      <w:start w:val="1"/>
+      <w:numFmt w:val="lowerLetter"/>
+      <w:lvlText w:val="%5."/>
+      <w:lvlJc w:val="left"/>
+      <w:pPr>
+        <w:ind w:left="3600" w:hanging="360"/>
+      </w:pPr>
+    </w:lvl>
+    <w:lvl w:ilvl="5" w:tplc="0409001B" w:tentative="1">
+      <w:start w:val="1"/>
+      <w:numFmt w:val="lowerRoman"/>
+      <w:lvlText w:val="%6."/>
+      <w:lvlJc w:val="right"/>
+      <w:pPr>
+        <w:ind w:left="4320" w:hanging="180"/>
+      </w:pPr>
+    </w:lvl>
+    <w:lvl w:ilvl="6" w:tplc="0409000F" w:tentative="1">
+      <w:start w:val="1"/>
+      <w:numFmt w:val="decimal"/>
+      <w:lvlText w:val="%7."/>
+      <w:lvlJc w:val="left"/>
+      <w:pPr>
+        <w:ind w:left="5040" w:hanging="360"/>
+      </w:pPr>
+    </w:lvl>
+    <w:lvl w:ilvl="7" w:tplc="04090019" w:tentative="1">
+      <w:start w:val="1"/>
+      <w:numFmt w:val="lowerLetter"/>
+      <w:lvlText w:val="%8."/>
+      <w:lvlJc w:val="left"/>
+      <w:pPr>
+        <w:ind w:left="5760" w:hanging="360"/>
+      </w:pPr>
+    </w:lvl>
+    <w:lvl w:ilvl="8" w:tplc="0409001B" w:tentative="1">
+      <w:start w:val="1"/>
+      <w:numFmt w:val="lowerRoman"/>
+      <w:lvlText w:val="%9."/>
+      <w:lvlJc w:val="right"/>
+      <w:pPr>
+        <w:ind w:left="6480" w:hanging="180"/>
+      </w:pPr>
+    </w:lvl>
+  </w:abstractNum>
+  <w:abstractNum w:abstractNumId="11" w15:restartNumberingAfterBreak="0">
+    <w:nsid w:val="4CC61549"/>
+    <w:multiLevelType w:val="hybridMultilevel"/>
+    <w:tmpl w:val="D08AFDF8"/>
+    <w:lvl w:ilvl="0" w:tplc="0409000F">
+      <w:start w:val="1"/>
+      <w:numFmt w:val="decimal"/>
+      <w:lvlText w:val="%1."/>
+      <w:lvlJc w:val="left"/>
+      <w:pPr>
+        <w:ind w:left="720" w:hanging="360"/>
+      </w:pPr>
+      <w:rPr>
+        <w:rFonts w:hint="default"/>
+      </w:rPr>
+    </w:lvl>
+    <w:lvl w:ilvl="1" w:tplc="04090019" w:tentative="1">
+      <w:start w:val="1"/>
+      <w:numFmt w:val="lowerLetter"/>
+      <w:lvlText w:val="%2."/>
+      <w:lvlJc w:val="left"/>
+      <w:pPr>
+        <w:ind w:left="1440" w:hanging="360"/>
+      </w:pPr>
+    </w:lvl>
+    <w:lvl w:ilvl="2" w:tplc="0409001B" w:tentative="1">
+      <w:start w:val="1"/>
+      <w:numFmt w:val="lowerRoman"/>
+      <w:lvlText w:val="%3."/>
+      <w:lvlJc w:val="right"/>
+      <w:pPr>
+        <w:ind w:left="2160" w:hanging="180"/>
+      </w:pPr>
+    </w:lvl>
+    <w:lvl w:ilvl="3" w:tplc="0409000F" w:tentative="1">
+      <w:start w:val="1"/>
+      <w:numFmt w:val="decimal"/>
+      <w:lvlText w:val="%4."/>
+      <w:lvlJc w:val="left"/>
+      <w:pPr>
+        <w:ind w:left="2880" w:hanging="360"/>
+      </w:pPr>
+    </w:lvl>
+    <w:lvl w:ilvl="4" w:tplc="04090019" w:tentative="1">
+      <w:start w:val="1"/>
+      <w:numFmt w:val="lowerLetter"/>
+      <w:lvlText w:val="%5."/>
+      <w:lvlJc w:val="left"/>
+      <w:pPr>
+        <w:ind w:left="3600" w:hanging="360"/>
+      </w:pPr>
+    </w:lvl>
+    <w:lvl w:ilvl="5" w:tplc="0409001B" w:tentative="1">
+      <w:start w:val="1"/>
+      <w:numFmt w:val="lowerRoman"/>
+      <w:lvlText w:val="%6."/>
+      <w:lvlJc w:val="right"/>
+      <w:pPr>
+        <w:ind w:left="4320" w:hanging="180"/>
+      </w:pPr>
+    </w:lvl>
+    <w:lvl w:ilvl="6" w:tplc="0409000F" w:tentative="1">
+      <w:start w:val="1"/>
+      <w:numFmt w:val="decimal"/>
+      <w:lvlText w:val="%7."/>
+      <w:lvlJc w:val="left"/>
+      <w:pPr>
+        <w:ind w:left="5040" w:hanging="360"/>
+      </w:pPr>
+    </w:lvl>
+    <w:lvl w:ilvl="7" w:tplc="04090019" w:tentative="1">
+      <w:start w:val="1"/>
+      <w:numFmt w:val="lowerLetter"/>
+      <w:lvlText w:val="%8."/>
+      <w:lvlJc w:val="left"/>
+      <w:pPr>
+        <w:ind w:left="5760" w:hanging="360"/>
+      </w:pPr>
+    </w:lvl>
+    <w:lvl w:ilvl="8" w:tplc="0409001B" w:tentative="1">
+      <w:start w:val="1"/>
+      <w:numFmt w:val="lowerRoman"/>
+      <w:lvlText w:val="%9."/>
+      <w:lvlJc w:val="right"/>
+      <w:pPr>
+        <w:ind w:left="6480" w:hanging="180"/>
+      </w:pPr>
+    </w:lvl>
+  </w:abstractNum>
+  <w:abstractNum w:abstractNumId="12" w15:restartNumberingAfterBreak="0">
     <w:nsid w:val="573541C8"/>
     <w:multiLevelType w:val="hybridMultilevel"/>
     <w:tmpl w:val="2740282E"/>
@@ -3291,7 +6529,185 @@
       </w:pPr>
     </w:lvl>
   </w:abstractNum>
-  <w:abstractNum w:abstractNumId="7" w15:restartNumberingAfterBreak="0">
+  <w:abstractNum w:abstractNumId="13" w15:restartNumberingAfterBreak="0">
+    <w:nsid w:val="669124B5"/>
+    <w:multiLevelType w:val="hybridMultilevel"/>
+    <w:tmpl w:val="D00C0ACC"/>
+    <w:lvl w:ilvl="0" w:tplc="0409000F">
+      <w:start w:val="1"/>
+      <w:numFmt w:val="decimal"/>
+      <w:lvlText w:val="%1."/>
+      <w:lvlJc w:val="left"/>
+      <w:pPr>
+        <w:ind w:left="720" w:hanging="360"/>
+      </w:pPr>
+      <w:rPr>
+        <w:rFonts w:hint="default"/>
+      </w:rPr>
+    </w:lvl>
+    <w:lvl w:ilvl="1" w:tplc="04090019" w:tentative="1">
+      <w:start w:val="1"/>
+      <w:numFmt w:val="lowerLetter"/>
+      <w:lvlText w:val="%2."/>
+      <w:lvlJc w:val="left"/>
+      <w:pPr>
+        <w:ind w:left="1440" w:hanging="360"/>
+      </w:pPr>
+    </w:lvl>
+    <w:lvl w:ilvl="2" w:tplc="0409001B" w:tentative="1">
+      <w:start w:val="1"/>
+      <w:numFmt w:val="lowerRoman"/>
+      <w:lvlText w:val="%3."/>
+      <w:lvlJc w:val="right"/>
+      <w:pPr>
+        <w:ind w:left="2160" w:hanging="180"/>
+      </w:pPr>
+    </w:lvl>
+    <w:lvl w:ilvl="3" w:tplc="0409000F" w:tentative="1">
+      <w:start w:val="1"/>
+      <w:numFmt w:val="decimal"/>
+      <w:lvlText w:val="%4."/>
+      <w:lvlJc w:val="left"/>
+      <w:pPr>
+        <w:ind w:left="2880" w:hanging="360"/>
+      </w:pPr>
+    </w:lvl>
+    <w:lvl w:ilvl="4" w:tplc="04090019" w:tentative="1">
+      <w:start w:val="1"/>
+      <w:numFmt w:val="lowerLetter"/>
+      <w:lvlText w:val="%5."/>
+      <w:lvlJc w:val="left"/>
+      <w:pPr>
+        <w:ind w:left="3600" w:hanging="360"/>
+      </w:pPr>
+    </w:lvl>
+    <w:lvl w:ilvl="5" w:tplc="0409001B" w:tentative="1">
+      <w:start w:val="1"/>
+      <w:numFmt w:val="lowerRoman"/>
+      <w:lvlText w:val="%6."/>
+      <w:lvlJc w:val="right"/>
+      <w:pPr>
+        <w:ind w:left="4320" w:hanging="180"/>
+      </w:pPr>
+    </w:lvl>
+    <w:lvl w:ilvl="6" w:tplc="0409000F" w:tentative="1">
+      <w:start w:val="1"/>
+      <w:numFmt w:val="decimal"/>
+      <w:lvlText w:val="%7."/>
+      <w:lvlJc w:val="left"/>
+      <w:pPr>
+        <w:ind w:left="5040" w:hanging="360"/>
+      </w:pPr>
+    </w:lvl>
+    <w:lvl w:ilvl="7" w:tplc="04090019" w:tentative="1">
+      <w:start w:val="1"/>
+      <w:numFmt w:val="lowerLetter"/>
+      <w:lvlText w:val="%8."/>
+      <w:lvlJc w:val="left"/>
+      <w:pPr>
+        <w:ind w:left="5760" w:hanging="360"/>
+      </w:pPr>
+    </w:lvl>
+    <w:lvl w:ilvl="8" w:tplc="0409001B" w:tentative="1">
+      <w:start w:val="1"/>
+      <w:numFmt w:val="lowerRoman"/>
+      <w:lvlText w:val="%9."/>
+      <w:lvlJc w:val="right"/>
+      <w:pPr>
+        <w:ind w:left="6480" w:hanging="180"/>
+      </w:pPr>
+    </w:lvl>
+  </w:abstractNum>
+  <w:abstractNum w:abstractNumId="14" w15:restartNumberingAfterBreak="0">
+    <w:nsid w:val="67FC7695"/>
+    <w:multiLevelType w:val="hybridMultilevel"/>
+    <w:tmpl w:val="3542AA64"/>
+    <w:lvl w:ilvl="0" w:tplc="0409000F">
+      <w:start w:val="1"/>
+      <w:numFmt w:val="decimal"/>
+      <w:lvlText w:val="%1."/>
+      <w:lvlJc w:val="left"/>
+      <w:pPr>
+        <w:ind w:left="720" w:hanging="360"/>
+      </w:pPr>
+      <w:rPr>
+        <w:rFonts w:hint="default"/>
+      </w:rPr>
+    </w:lvl>
+    <w:lvl w:ilvl="1" w:tplc="04090019" w:tentative="1">
+      <w:start w:val="1"/>
+      <w:numFmt w:val="lowerLetter"/>
+      <w:lvlText w:val="%2."/>
+      <w:lvlJc w:val="left"/>
+      <w:pPr>
+        <w:ind w:left="1440" w:hanging="360"/>
+      </w:pPr>
+    </w:lvl>
+    <w:lvl w:ilvl="2" w:tplc="0409001B" w:tentative="1">
+      <w:start w:val="1"/>
+      <w:numFmt w:val="lowerRoman"/>
+      <w:lvlText w:val="%3."/>
+      <w:lvlJc w:val="right"/>
+      <w:pPr>
+        <w:ind w:left="2160" w:hanging="180"/>
+      </w:pPr>
+    </w:lvl>
+    <w:lvl w:ilvl="3" w:tplc="0409000F" w:tentative="1">
+      <w:start w:val="1"/>
+      <w:numFmt w:val="decimal"/>
+      <w:lvlText w:val="%4."/>
+      <w:lvlJc w:val="left"/>
+      <w:pPr>
+        <w:ind w:left="2880" w:hanging="360"/>
+      </w:pPr>
+    </w:lvl>
+    <w:lvl w:ilvl="4" w:tplc="04090019" w:tentative="1">
+      <w:start w:val="1"/>
+      <w:numFmt w:val="lowerLetter"/>
+      <w:lvlText w:val="%5."/>
+      <w:lvlJc w:val="left"/>
+      <w:pPr>
+        <w:ind w:left="3600" w:hanging="360"/>
+      </w:pPr>
+    </w:lvl>
+    <w:lvl w:ilvl="5" w:tplc="0409001B" w:tentative="1">
+      <w:start w:val="1"/>
+      <w:numFmt w:val="lowerRoman"/>
+      <w:lvlText w:val="%6."/>
+      <w:lvlJc w:val="right"/>
+      <w:pPr>
+        <w:ind w:left="4320" w:hanging="180"/>
+      </w:pPr>
+    </w:lvl>
+    <w:lvl w:ilvl="6" w:tplc="0409000F" w:tentative="1">
+      <w:start w:val="1"/>
+      <w:numFmt w:val="decimal"/>
+      <w:lvlText w:val="%7."/>
+      <w:lvlJc w:val="left"/>
+      <w:pPr>
+        <w:ind w:left="5040" w:hanging="360"/>
+      </w:pPr>
+    </w:lvl>
+    <w:lvl w:ilvl="7" w:tplc="04090019" w:tentative="1">
+      <w:start w:val="1"/>
+      <w:numFmt w:val="lowerLetter"/>
+      <w:lvlText w:val="%8."/>
+      <w:lvlJc w:val="left"/>
+      <w:pPr>
+        <w:ind w:left="5760" w:hanging="360"/>
+      </w:pPr>
+    </w:lvl>
+    <w:lvl w:ilvl="8" w:tplc="0409001B" w:tentative="1">
+      <w:start w:val="1"/>
+      <w:numFmt w:val="lowerRoman"/>
+      <w:lvlText w:val="%9."/>
+      <w:lvlJc w:val="right"/>
+      <w:pPr>
+        <w:ind w:left="6480" w:hanging="180"/>
+      </w:pPr>
+    </w:lvl>
+  </w:abstractNum>
+  <w:abstractNum w:abstractNumId="15" w15:restartNumberingAfterBreak="0">
     <w:nsid w:val="72F15BB4"/>
     <w:multiLevelType w:val="hybridMultilevel"/>
     <w:tmpl w:val="84DEC3BE"/>
@@ -3380,7 +6796,7 @@
       </w:pPr>
     </w:lvl>
   </w:abstractNum>
-  <w:abstractNum w:abstractNumId="8" w15:restartNumberingAfterBreak="0">
+  <w:abstractNum w:abstractNumId="16" w15:restartNumberingAfterBreak="0">
     <w:nsid w:val="74B47EF2"/>
     <w:multiLevelType w:val="hybridMultilevel"/>
     <w:tmpl w:val="45A068E6"/>
@@ -3470,31 +6886,55 @@
     </w:lvl>
   </w:abstractNum>
   <w:num w:numId="1">
-    <w:abstractNumId w:val="3"/>
+    <w:abstractNumId w:val="4"/>
   </w:num>
   <w:num w:numId="2">
-    <w:abstractNumId w:val="6"/>
+    <w:abstractNumId w:val="12"/>
   </w:num>
   <w:num w:numId="3">
-    <w:abstractNumId w:val="7"/>
+    <w:abstractNumId w:val="15"/>
   </w:num>
   <w:num w:numId="4">
     <w:abstractNumId w:val="2"/>
   </w:num>
   <w:num w:numId="5">
-    <w:abstractNumId w:val="4"/>
+    <w:abstractNumId w:val="5"/>
   </w:num>
   <w:num w:numId="6">
     <w:abstractNumId w:val="1"/>
   </w:num>
   <w:num w:numId="7">
-    <w:abstractNumId w:val="8"/>
+    <w:abstractNumId w:val="16"/>
   </w:num>
   <w:num w:numId="8">
     <w:abstractNumId w:val="0"/>
   </w:num>
   <w:num w:numId="9">
-    <w:abstractNumId w:val="5"/>
+    <w:abstractNumId w:val="7"/>
+  </w:num>
+  <w:num w:numId="10">
+    <w:abstractNumId w:val="3"/>
+  </w:num>
+  <w:num w:numId="11">
+    <w:abstractNumId w:val="11"/>
+  </w:num>
+  <w:num w:numId="12">
+    <w:abstractNumId w:val="10"/>
+  </w:num>
+  <w:num w:numId="13">
+    <w:abstractNumId w:val="6"/>
+  </w:num>
+  <w:num w:numId="14">
+    <w:abstractNumId w:val="13"/>
+  </w:num>
+  <w:num w:numId="15">
+    <w:abstractNumId w:val="14"/>
+  </w:num>
+  <w:num w:numId="16">
+    <w:abstractNumId w:val="9"/>
+  </w:num>
+  <w:num w:numId="17">
+    <w:abstractNumId w:val="8"/>
   </w:num>
 </w:numbering>
 </file>

</xml_diff>